<commit_message>
Definições iniciais do escopo
</commit_message>
<xml_diff>
--- a/Gerenciamento de Escopo do Projeto.docx
+++ b/Gerenciamento de Escopo do Projeto.docx
@@ -21,6 +21,373 @@
     </w:p>
     <w:p>
       <w:pPr>
+        <w:pStyle w:val="Corpodetexto"/>
+        <w:rPr>
+          <w:rFonts w:ascii="Arial" w:hAnsi="Arial" w:cs="Arial"/>
+        </w:rPr>
+      </w:pPr>
+      <w:r>
+        <w:rPr>
+          <w:rFonts w:ascii="Arial" w:hAnsi="Arial" w:cs="Arial"/>
+        </w:rPr>
+        <w:t>Por que o projeto é importante?</w:t>
+      </w:r>
+    </w:p>
+    <w:p>
+      <w:pPr>
+        <w:pStyle w:val="Corpodetexto"/>
+        <w:rPr>
+          <w:rFonts w:ascii="Arial" w:hAnsi="Arial" w:cs="Arial"/>
+        </w:rPr>
+      </w:pPr>
+      <w:r>
+        <w:rPr>
+          <w:rFonts w:ascii="Arial" w:hAnsi="Arial" w:cs="Arial"/>
+        </w:rPr>
+        <w:t xml:space="preserve">Este projeto </w:t>
+      </w:r>
+      <w:r>
+        <w:rPr>
+          <w:rFonts w:ascii="Arial" w:hAnsi="Arial" w:cs="Arial"/>
+        </w:rPr>
+        <w:t>é importante para melhor atendimento dos clientes de forma padrão e rápida, assim trazendo melhor controle sobre os pedidos e automatização.</w:t>
+      </w:r>
+    </w:p>
+    <w:p>
+      <w:pPr>
+        <w:pStyle w:val="Corpodetexto"/>
+        <w:rPr>
+          <w:rFonts w:ascii="Arial" w:hAnsi="Arial" w:cs="Arial"/>
+        </w:rPr>
+      </w:pPr>
+      <w:r>
+        <w:rPr>
+          <w:rFonts w:ascii="Arial" w:hAnsi="Arial" w:cs="Arial"/>
+        </w:rPr>
+        <w:t xml:space="preserve">Este </w:t>
+      </w:r>
+      <w:proofErr w:type="spellStart"/>
+      <w:r>
+        <w:rPr>
+          <w:rFonts w:ascii="Arial" w:hAnsi="Arial" w:cs="Arial"/>
+        </w:rPr>
+        <w:t>ChatBot</w:t>
+      </w:r>
+      <w:proofErr w:type="spellEnd"/>
+      <w:r>
+        <w:rPr>
+          <w:rFonts w:ascii="Arial" w:hAnsi="Arial" w:cs="Arial"/>
+        </w:rPr>
+        <w:t xml:space="preserve"> se torna um cardápio e ao mesmo tempo mais rápido, assim conseguindo atender uma demanda grande com respostas diretamente prontas para cada situação.</w:t>
+      </w:r>
+    </w:p>
+    <w:p>
+      <w:pPr>
+        <w:pStyle w:val="Corpodetexto"/>
+        <w:rPr>
+          <w:rFonts w:ascii="Arial" w:hAnsi="Arial" w:cs="Arial"/>
+        </w:rPr>
+      </w:pPr>
+      <w:r>
+        <w:rPr>
+          <w:rFonts w:ascii="Arial" w:hAnsi="Arial" w:cs="Arial"/>
+        </w:rPr>
+        <w:t xml:space="preserve">Com isso o </w:t>
+      </w:r>
+      <w:proofErr w:type="spellStart"/>
+      <w:r>
+        <w:rPr>
+          <w:rFonts w:ascii="Arial" w:hAnsi="Arial" w:cs="Arial"/>
+        </w:rPr>
+        <w:t>ChatBot</w:t>
+      </w:r>
+      <w:proofErr w:type="spellEnd"/>
+      <w:r>
+        <w:rPr>
+          <w:rFonts w:ascii="Arial" w:hAnsi="Arial" w:cs="Arial"/>
+        </w:rPr>
+        <w:t xml:space="preserve"> pode resolver muitos problemas, sendo eles o atraso de respostas a uma grande demanda de pedidos. Pois muitas vezes um ser humano não é capaz de responder 50 pessoas de uma vez já o </w:t>
+      </w:r>
+      <w:proofErr w:type="spellStart"/>
+      <w:r>
+        <w:rPr>
+          <w:rFonts w:ascii="Arial" w:hAnsi="Arial" w:cs="Arial"/>
+        </w:rPr>
+        <w:t>ChatBot</w:t>
+      </w:r>
+      <w:proofErr w:type="spellEnd"/>
+      <w:r>
+        <w:rPr>
+          <w:rFonts w:ascii="Arial" w:hAnsi="Arial" w:cs="Arial"/>
+        </w:rPr>
+        <w:t xml:space="preserve"> consegue fazer isso e ainda </w:t>
+      </w:r>
+      <w:proofErr w:type="gramStart"/>
+      <w:r>
+        <w:rPr>
+          <w:rFonts w:ascii="Arial" w:hAnsi="Arial" w:cs="Arial"/>
+        </w:rPr>
+        <w:t>pra</w:t>
+      </w:r>
+      <w:proofErr w:type="gramEnd"/>
+      <w:r>
+        <w:rPr>
+          <w:rFonts w:ascii="Arial" w:hAnsi="Arial" w:cs="Arial"/>
+        </w:rPr>
+        <w:t xml:space="preserve"> cada situação específica.</w:t>
+      </w:r>
+    </w:p>
+    <w:p>
+      <w:pPr>
+        <w:pStyle w:val="Corpodetexto"/>
+        <w:rPr>
+          <w:rFonts w:ascii="Arial" w:hAnsi="Arial" w:cs="Arial"/>
+        </w:rPr>
+      </w:pPr>
+      <w:r>
+        <w:rPr>
+          <w:rFonts w:ascii="Arial" w:hAnsi="Arial" w:cs="Arial"/>
+        </w:rPr>
+        <w:t xml:space="preserve">Desta forma trará muito benefícios ao cliente que irá alugar este </w:t>
+      </w:r>
+      <w:proofErr w:type="spellStart"/>
+      <w:r>
+        <w:rPr>
+          <w:rFonts w:ascii="Arial" w:hAnsi="Arial" w:cs="Arial"/>
+        </w:rPr>
+        <w:t>ChatBot</w:t>
+      </w:r>
+      <w:proofErr w:type="spellEnd"/>
+      <w:r>
+        <w:rPr>
+          <w:rFonts w:ascii="Arial" w:hAnsi="Arial" w:cs="Arial"/>
+        </w:rPr>
+        <w:t xml:space="preserve"> e eles são:</w:t>
+      </w:r>
+    </w:p>
+    <w:p>
+      <w:pPr>
+        <w:pStyle w:val="Corpodetexto"/>
+        <w:numPr>
+          <w:ilvl w:val="0"/>
+          <w:numId w:val="3"/>
+        </w:numPr>
+        <w:rPr>
+          <w:rFonts w:ascii="Arial" w:hAnsi="Arial" w:cs="Arial"/>
+        </w:rPr>
+      </w:pPr>
+      <w:r>
+        <w:rPr>
+          <w:rFonts w:ascii="Arial" w:hAnsi="Arial" w:cs="Arial"/>
+        </w:rPr>
+        <w:t>Facilidade em anotar pedidos</w:t>
+      </w:r>
+    </w:p>
+    <w:p>
+      <w:pPr>
+        <w:pStyle w:val="Corpodetexto"/>
+        <w:numPr>
+          <w:ilvl w:val="0"/>
+          <w:numId w:val="3"/>
+        </w:numPr>
+        <w:rPr>
+          <w:rFonts w:ascii="Arial" w:hAnsi="Arial" w:cs="Arial"/>
+        </w:rPr>
+      </w:pPr>
+      <w:r>
+        <w:rPr>
+          <w:rFonts w:ascii="Arial" w:hAnsi="Arial" w:cs="Arial"/>
+        </w:rPr>
+        <w:t>Maior demanda de pedidos respondidos</w:t>
+      </w:r>
+    </w:p>
+    <w:p>
+      <w:pPr>
+        <w:pStyle w:val="Corpodetexto"/>
+        <w:numPr>
+          <w:ilvl w:val="0"/>
+          <w:numId w:val="3"/>
+        </w:numPr>
+        <w:rPr>
+          <w:rFonts w:ascii="Arial" w:hAnsi="Arial" w:cs="Arial"/>
+        </w:rPr>
+      </w:pPr>
+      <w:r>
+        <w:rPr>
+          <w:rFonts w:ascii="Arial" w:hAnsi="Arial" w:cs="Arial"/>
+        </w:rPr>
+        <w:t xml:space="preserve">Clientes satisfeitos com a rapidez </w:t>
+      </w:r>
+    </w:p>
+    <w:p>
+      <w:pPr>
+        <w:pStyle w:val="Corpodetexto"/>
+        <w:numPr>
+          <w:ilvl w:val="0"/>
+          <w:numId w:val="3"/>
+        </w:numPr>
+        <w:rPr>
+          <w:rFonts w:ascii="Arial" w:hAnsi="Arial" w:cs="Arial"/>
+        </w:rPr>
+      </w:pPr>
+      <w:r>
+        <w:rPr>
+          <w:rFonts w:ascii="Arial" w:hAnsi="Arial" w:cs="Arial"/>
+        </w:rPr>
+        <w:t xml:space="preserve">Maior eficiência </w:t>
+      </w:r>
+    </w:p>
+    <w:p>
+      <w:pPr>
+        <w:pStyle w:val="Corpodetexto"/>
+        <w:numPr>
+          <w:ilvl w:val="0"/>
+          <w:numId w:val="3"/>
+        </w:numPr>
+        <w:rPr>
+          <w:rFonts w:ascii="Arial" w:hAnsi="Arial" w:cs="Arial"/>
+        </w:rPr>
+      </w:pPr>
+      <w:r>
+        <w:rPr>
+          <w:rFonts w:ascii="Arial" w:hAnsi="Arial" w:cs="Arial"/>
+        </w:rPr>
+        <w:t xml:space="preserve">Variedades já especificadas de acordo com o andamento do </w:t>
+      </w:r>
+      <w:proofErr w:type="spellStart"/>
+      <w:proofErr w:type="gramStart"/>
+      <w:r>
+        <w:rPr>
+          <w:rFonts w:ascii="Arial" w:hAnsi="Arial" w:cs="Arial"/>
+        </w:rPr>
+        <w:t>pedido,exemplo</w:t>
+      </w:r>
+      <w:proofErr w:type="spellEnd"/>
+      <w:proofErr w:type="gramEnd"/>
+      <w:r>
+        <w:rPr>
+          <w:rFonts w:ascii="Arial" w:hAnsi="Arial" w:cs="Arial"/>
+        </w:rPr>
+        <w:t xml:space="preserve">: bebidas(coca cola, </w:t>
+      </w:r>
+      <w:proofErr w:type="spellStart"/>
+      <w:r>
+        <w:rPr>
+          <w:rFonts w:ascii="Arial" w:hAnsi="Arial" w:cs="Arial"/>
+        </w:rPr>
+        <w:t>fanta</w:t>
+      </w:r>
+      <w:proofErr w:type="spellEnd"/>
+      <w:r>
+        <w:rPr>
+          <w:rFonts w:ascii="Arial" w:hAnsi="Arial" w:cs="Arial"/>
+        </w:rPr>
+        <w:t xml:space="preserve"> etc..).</w:t>
+      </w:r>
+    </w:p>
+    <w:p>
+      <w:pPr>
+        <w:pStyle w:val="Corpodetexto"/>
+        <w:numPr>
+          <w:ilvl w:val="0"/>
+          <w:numId w:val="3"/>
+        </w:numPr>
+        <w:rPr>
+          <w:rFonts w:ascii="Arial" w:hAnsi="Arial" w:cs="Arial"/>
+        </w:rPr>
+      </w:pPr>
+    </w:p>
+    <w:p>
+      <w:pPr>
+        <w:pStyle w:val="Corpodetexto"/>
+        <w:rPr>
+          <w:rFonts w:ascii="Arial" w:hAnsi="Arial" w:cs="Arial"/>
+        </w:rPr>
+      </w:pPr>
+      <w:r>
+        <w:rPr>
+          <w:rFonts w:ascii="Arial" w:hAnsi="Arial" w:cs="Arial"/>
+        </w:rPr>
+        <w:t xml:space="preserve">Este projeto tem como meta atender a todos os clientes que precisarem alugar o serviço e que fiquem todos satisfeitos com a dinâmica do </w:t>
+      </w:r>
+      <w:proofErr w:type="spellStart"/>
+      <w:r>
+        <w:rPr>
+          <w:rFonts w:ascii="Arial" w:hAnsi="Arial" w:cs="Arial"/>
+        </w:rPr>
+        <w:t>ChatBot</w:t>
+      </w:r>
+      <w:proofErr w:type="spellEnd"/>
+      <w:r>
+        <w:rPr>
+          <w:rFonts w:ascii="Arial" w:hAnsi="Arial" w:cs="Arial"/>
+        </w:rPr>
+        <w:t>.</w:t>
+      </w:r>
+    </w:p>
+    <w:p>
+      <w:pPr>
+        <w:pStyle w:val="Corpodetexto"/>
+        <w:rPr>
+          <w:rFonts w:ascii="Arial" w:hAnsi="Arial" w:cs="Arial"/>
+        </w:rPr>
+      </w:pPr>
+      <w:r>
+        <w:rPr>
+          <w:rFonts w:ascii="Arial" w:hAnsi="Arial" w:cs="Arial"/>
+        </w:rPr>
+        <w:t>Qual o resultado esperado do projeto?</w:t>
+      </w:r>
+    </w:p>
+    <w:p>
+      <w:pPr>
+        <w:pStyle w:val="Corpodetexto"/>
+        <w:rPr>
+          <w:rFonts w:ascii="Arial" w:hAnsi="Arial" w:cs="Arial"/>
+        </w:rPr>
+      </w:pPr>
+      <w:r>
+        <w:rPr>
+          <w:rFonts w:ascii="Arial" w:hAnsi="Arial" w:cs="Arial"/>
+        </w:rPr>
+        <w:t>Qual o trabalho necessário para entregar o projeto?</w:t>
+      </w:r>
+    </w:p>
+    <w:p>
+      <w:pPr>
+        <w:pStyle w:val="Corpodetexto"/>
+        <w:rPr>
+          <w:rFonts w:ascii="Arial" w:hAnsi="Arial" w:cs="Arial"/>
+        </w:rPr>
+      </w:pPr>
+      <w:r>
+        <w:rPr>
+          <w:rFonts w:ascii="Arial" w:hAnsi="Arial" w:cs="Arial"/>
+        </w:rPr>
+        <w:t>Quais os critérios de validação das entregas?</w:t>
+      </w:r>
+    </w:p>
+    <w:p>
+      <w:pPr>
+        <w:pStyle w:val="Corpodetexto"/>
+        <w:rPr>
+          <w:rFonts w:ascii="Arial" w:hAnsi="Arial" w:cs="Arial"/>
+        </w:rPr>
+      </w:pPr>
+      <w:r>
+        <w:rPr>
+          <w:rFonts w:ascii="Arial" w:hAnsi="Arial" w:cs="Arial"/>
+        </w:rPr>
+        <w:t>Quais as regras para gerenciar o escopo do projeto?</w:t>
+      </w:r>
+    </w:p>
+    <w:p>
+      <w:pPr>
+        <w:pStyle w:val="Corpodetexto"/>
+      </w:pPr>
+    </w:p>
+    <w:p>
+      <w:pPr>
         <w:pStyle w:val="Ttulo3"/>
         <w:rPr>
           <w:rFonts w:eastAsia="Noto Sans CJK SC" w:cs="Lohit Devanagari"/>
@@ -34,6 +401,11 @@
         </w:rPr>
         <w:t>2.2.1 – Levantamento de requisitos</w:t>
       </w:r>
+    </w:p>
+    <w:p>
+      <w:pPr>
+        <w:pStyle w:val="Corpodetexto"/>
+      </w:pPr>
     </w:p>
     <w:p>
       <w:pPr>
@@ -191,6 +563,119 @@
     </w:lvl>
   </w:abstractNum>
   <w:abstractNum w:abstractNumId="1" w15:restartNumberingAfterBreak="0">
+    <w:nsid w:val="26AA6ED3"/>
+    <w:multiLevelType w:val="hybridMultilevel"/>
+    <w:tmpl w:val="BD2827D6"/>
+    <w:lvl w:ilvl="0" w:tplc="04160001">
+      <w:start w:val="1"/>
+      <w:numFmt w:val="bullet"/>
+      <w:lvlText w:val=""/>
+      <w:lvlJc w:val="left"/>
+      <w:pPr>
+        <w:ind w:left="720" w:hanging="360"/>
+      </w:pPr>
+      <w:rPr>
+        <w:rFonts w:ascii="Symbol" w:hAnsi="Symbol" w:hint="default"/>
+      </w:rPr>
+    </w:lvl>
+    <w:lvl w:ilvl="1" w:tplc="04160003" w:tentative="1">
+      <w:start w:val="1"/>
+      <w:numFmt w:val="bullet"/>
+      <w:lvlText w:val="o"/>
+      <w:lvlJc w:val="left"/>
+      <w:pPr>
+        <w:ind w:left="1440" w:hanging="360"/>
+      </w:pPr>
+      <w:rPr>
+        <w:rFonts w:ascii="Courier New" w:hAnsi="Courier New" w:cs="Courier New" w:hint="default"/>
+      </w:rPr>
+    </w:lvl>
+    <w:lvl w:ilvl="2" w:tplc="04160005" w:tentative="1">
+      <w:start w:val="1"/>
+      <w:numFmt w:val="bullet"/>
+      <w:lvlText w:val=""/>
+      <w:lvlJc w:val="left"/>
+      <w:pPr>
+        <w:ind w:left="2160" w:hanging="360"/>
+      </w:pPr>
+      <w:rPr>
+        <w:rFonts w:ascii="Wingdings" w:hAnsi="Wingdings" w:hint="default"/>
+      </w:rPr>
+    </w:lvl>
+    <w:lvl w:ilvl="3" w:tplc="04160001" w:tentative="1">
+      <w:start w:val="1"/>
+      <w:numFmt w:val="bullet"/>
+      <w:lvlText w:val=""/>
+      <w:lvlJc w:val="left"/>
+      <w:pPr>
+        <w:ind w:left="2880" w:hanging="360"/>
+      </w:pPr>
+      <w:rPr>
+        <w:rFonts w:ascii="Symbol" w:hAnsi="Symbol" w:hint="default"/>
+      </w:rPr>
+    </w:lvl>
+    <w:lvl w:ilvl="4" w:tplc="04160003" w:tentative="1">
+      <w:start w:val="1"/>
+      <w:numFmt w:val="bullet"/>
+      <w:lvlText w:val="o"/>
+      <w:lvlJc w:val="left"/>
+      <w:pPr>
+        <w:ind w:left="3600" w:hanging="360"/>
+      </w:pPr>
+      <w:rPr>
+        <w:rFonts w:ascii="Courier New" w:hAnsi="Courier New" w:cs="Courier New" w:hint="default"/>
+      </w:rPr>
+    </w:lvl>
+    <w:lvl w:ilvl="5" w:tplc="04160005" w:tentative="1">
+      <w:start w:val="1"/>
+      <w:numFmt w:val="bullet"/>
+      <w:lvlText w:val=""/>
+      <w:lvlJc w:val="left"/>
+      <w:pPr>
+        <w:ind w:left="4320" w:hanging="360"/>
+      </w:pPr>
+      <w:rPr>
+        <w:rFonts w:ascii="Wingdings" w:hAnsi="Wingdings" w:hint="default"/>
+      </w:rPr>
+    </w:lvl>
+    <w:lvl w:ilvl="6" w:tplc="04160001" w:tentative="1">
+      <w:start w:val="1"/>
+      <w:numFmt w:val="bullet"/>
+      <w:lvlText w:val=""/>
+      <w:lvlJc w:val="left"/>
+      <w:pPr>
+        <w:ind w:left="5040" w:hanging="360"/>
+      </w:pPr>
+      <w:rPr>
+        <w:rFonts w:ascii="Symbol" w:hAnsi="Symbol" w:hint="default"/>
+      </w:rPr>
+    </w:lvl>
+    <w:lvl w:ilvl="7" w:tplc="04160003" w:tentative="1">
+      <w:start w:val="1"/>
+      <w:numFmt w:val="bullet"/>
+      <w:lvlText w:val="o"/>
+      <w:lvlJc w:val="left"/>
+      <w:pPr>
+        <w:ind w:left="5760" w:hanging="360"/>
+      </w:pPr>
+      <w:rPr>
+        <w:rFonts w:ascii="Courier New" w:hAnsi="Courier New" w:cs="Courier New" w:hint="default"/>
+      </w:rPr>
+    </w:lvl>
+    <w:lvl w:ilvl="8" w:tplc="04160005" w:tentative="1">
+      <w:start w:val="1"/>
+      <w:numFmt w:val="bullet"/>
+      <w:lvlText w:val=""/>
+      <w:lvlJc w:val="left"/>
+      <w:pPr>
+        <w:ind w:left="6480" w:hanging="360"/>
+      </w:pPr>
+      <w:rPr>
+        <w:rFonts w:ascii="Wingdings" w:hAnsi="Wingdings" w:hint="default"/>
+      </w:rPr>
+    </w:lvl>
+  </w:abstractNum>
+  <w:abstractNum w:abstractNumId="2" w15:restartNumberingAfterBreak="0">
     <w:nsid w:val="4B583DA9"/>
     <w:multiLevelType w:val="multilevel"/>
     <w:tmpl w:val="6FC417E6"/>
@@ -316,10 +801,13 @@
     </w:lvl>
   </w:abstractNum>
   <w:num w:numId="1">
-    <w:abstractNumId w:val="1"/>
+    <w:abstractNumId w:val="2"/>
   </w:num>
   <w:num w:numId="2">
     <w:abstractNumId w:val="0"/>
+  </w:num>
+  <w:num w:numId="3">
+    <w:abstractNumId w:val="1"/>
   </w:num>
 </w:numbering>
 </file>

</xml_diff>

<commit_message>
Continuando a definição do escopo
</commit_message>
<xml_diff>
--- a/Gerenciamento de Escopo do Projeto.docx
+++ b/Gerenciamento de Escopo do Projeto.docx
@@ -67,21 +67,7 @@
         <w:rPr>
           <w:rFonts w:ascii="Arial" w:hAnsi="Arial" w:cs="Arial"/>
         </w:rPr>
-        <w:t xml:space="preserve">Este </w:t>
-      </w:r>
-      <w:proofErr w:type="spellStart"/>
-      <w:r>
-        <w:rPr>
-          <w:rFonts w:ascii="Arial" w:hAnsi="Arial" w:cs="Arial"/>
-        </w:rPr>
-        <w:t>ChatBot</w:t>
-      </w:r>
-      <w:proofErr w:type="spellEnd"/>
-      <w:r>
-        <w:rPr>
-          <w:rFonts w:ascii="Arial" w:hAnsi="Arial" w:cs="Arial"/>
-        </w:rPr>
-        <w:t xml:space="preserve"> se torna um cardápio e ao mesmo tempo mais rápido, assim conseguindo atender uma demanda grande com respostas diretamente prontas para cada situação.</w:t>
+        <w:t>Este ChatBot se torna um cardápio e ao mesmo tempo mais rápido, assim conseguindo atender uma demanda grande com respostas diretamente prontas para cada situação.</w:t>
       </w:r>
     </w:p>
     <w:p>
@@ -95,35 +81,7 @@
         <w:rPr>
           <w:rFonts w:ascii="Arial" w:hAnsi="Arial" w:cs="Arial"/>
         </w:rPr>
-        <w:t xml:space="preserve">Com isso o </w:t>
-      </w:r>
-      <w:proofErr w:type="spellStart"/>
-      <w:r>
-        <w:rPr>
-          <w:rFonts w:ascii="Arial" w:hAnsi="Arial" w:cs="Arial"/>
-        </w:rPr>
-        <w:t>ChatBot</w:t>
-      </w:r>
-      <w:proofErr w:type="spellEnd"/>
-      <w:r>
-        <w:rPr>
-          <w:rFonts w:ascii="Arial" w:hAnsi="Arial" w:cs="Arial"/>
-        </w:rPr>
-        <w:t xml:space="preserve"> pode resolver muitos problemas, sendo eles o atraso de respostas a uma grande demanda de pedidos. Pois muitas vezes um ser humano não é capaz de responder 50 pessoas de uma vez já o </w:t>
-      </w:r>
-      <w:proofErr w:type="spellStart"/>
-      <w:r>
-        <w:rPr>
-          <w:rFonts w:ascii="Arial" w:hAnsi="Arial" w:cs="Arial"/>
-        </w:rPr>
-        <w:t>ChatBot</w:t>
-      </w:r>
-      <w:proofErr w:type="spellEnd"/>
-      <w:r>
-        <w:rPr>
-          <w:rFonts w:ascii="Arial" w:hAnsi="Arial" w:cs="Arial"/>
-        </w:rPr>
-        <w:t xml:space="preserve"> consegue fazer isso e ainda </w:t>
+        <w:t xml:space="preserve">Com isso o ChatBot pode resolver muitos problemas, sendo eles o atraso de respostas a uma grande demanda de pedidos. Pois muitas vezes um ser humano não é capaz de responder 50 pessoas de uma vez já o ChatBot consegue fazer isso e ainda </w:t>
       </w:r>
       <w:proofErr w:type="gramStart"/>
       <w:r>
@@ -151,16 +109,8 @@
         <w:rPr>
           <w:rFonts w:ascii="Arial" w:hAnsi="Arial" w:cs="Arial"/>
         </w:rPr>
-        <w:t xml:space="preserve">Desta forma trará muito benefícios ao cliente que irá alugar este </w:t>
-      </w:r>
-      <w:proofErr w:type="spellStart"/>
-      <w:r>
-        <w:rPr>
-          <w:rFonts w:ascii="Arial" w:hAnsi="Arial" w:cs="Arial"/>
-        </w:rPr>
-        <w:t>ChatBot</w:t>
-      </w:r>
-      <w:proofErr w:type="spellEnd"/>
+        <w:t>Desta forma trará muito benefícios ao cliente que irá alugar este ChatBot</w:t>
+      </w:r>
       <w:r>
         <w:rPr>
           <w:rFonts w:ascii="Arial" w:hAnsi="Arial" w:cs="Arial"/>
@@ -257,48 +207,64 @@
         </w:rPr>
         <w:t xml:space="preserve">Variedades já especificadas de acordo com o andamento do </w:t>
       </w:r>
-      <w:proofErr w:type="spellStart"/>
+      <w:r>
+        <w:rPr>
+          <w:rFonts w:ascii="Arial" w:hAnsi="Arial" w:cs="Arial"/>
+        </w:rPr>
+        <w:t>pedido, exemplo</w:t>
+      </w:r>
+      <w:r>
+        <w:rPr>
+          <w:rFonts w:ascii="Arial" w:hAnsi="Arial" w:cs="Arial"/>
+        </w:rPr>
+        <w:t xml:space="preserve">: </w:t>
+      </w:r>
+      <w:r>
+        <w:rPr>
+          <w:rFonts w:ascii="Arial" w:hAnsi="Arial" w:cs="Arial"/>
+        </w:rPr>
+        <w:t>bebidas (</w:t>
+      </w:r>
+      <w:r>
+        <w:rPr>
+          <w:rFonts w:ascii="Arial" w:hAnsi="Arial" w:cs="Arial"/>
+        </w:rPr>
+        <w:t xml:space="preserve">coca cola, </w:t>
+      </w:r>
       <w:proofErr w:type="gramStart"/>
       <w:r>
         <w:rPr>
           <w:rFonts w:ascii="Arial" w:hAnsi="Arial" w:cs="Arial"/>
         </w:rPr>
-        <w:t>pedido,exemplo</w:t>
-      </w:r>
-      <w:proofErr w:type="spellEnd"/>
+        <w:t>Fanta</w:t>
+      </w:r>
+      <w:r>
+        <w:rPr>
+          <w:rFonts w:ascii="Arial" w:hAnsi="Arial" w:cs="Arial"/>
+        </w:rPr>
+        <w:t xml:space="preserve"> etc..</w:t>
+      </w:r>
       <w:proofErr w:type="gramEnd"/>
       <w:r>
         <w:rPr>
           <w:rFonts w:ascii="Arial" w:hAnsi="Arial" w:cs="Arial"/>
         </w:rPr>
-        <w:t xml:space="preserve">: bebidas(coca cola, </w:t>
-      </w:r>
-      <w:proofErr w:type="spellStart"/>
-      <w:r>
-        <w:rPr>
-          <w:rFonts w:ascii="Arial" w:hAnsi="Arial" w:cs="Arial"/>
-        </w:rPr>
-        <w:t>fanta</w:t>
-      </w:r>
-      <w:proofErr w:type="spellEnd"/>
-      <w:r>
-        <w:rPr>
-          <w:rFonts w:ascii="Arial" w:hAnsi="Arial" w:cs="Arial"/>
-        </w:rPr>
-        <w:t xml:space="preserve"> etc..).</w:t>
+        <w:t>).</w:t>
       </w:r>
     </w:p>
     <w:p>
       <w:pPr>
         <w:pStyle w:val="Corpodetexto"/>
-        <w:numPr>
-          <w:ilvl w:val="0"/>
-          <w:numId w:val="3"/>
-        </w:numPr>
-        <w:rPr>
-          <w:rFonts w:ascii="Arial" w:hAnsi="Arial" w:cs="Arial"/>
-        </w:rPr>
-      </w:pPr>
+        <w:rPr>
+          <w:rFonts w:ascii="Arial" w:hAnsi="Arial" w:cs="Arial"/>
+        </w:rPr>
+      </w:pPr>
+      <w:r>
+        <w:rPr>
+          <w:rFonts w:ascii="Arial" w:hAnsi="Arial" w:cs="Arial"/>
+        </w:rPr>
+        <w:t>Este projeto tem como meta atender a todos os clientes que precisarem alugar o serviço e que fiquem todos satisfeitos com a dinâmica do ChatBot.</w:t>
+      </w:r>
     </w:p>
     <w:p>
       <w:pPr>
@@ -311,83 +277,8 @@
         <w:rPr>
           <w:rFonts w:ascii="Arial" w:hAnsi="Arial" w:cs="Arial"/>
         </w:rPr>
-        <w:t xml:space="preserve">Este projeto tem como meta atender a todos os clientes que precisarem alugar o serviço e que fiquem todos satisfeitos com a dinâmica do </w:t>
-      </w:r>
-      <w:proofErr w:type="spellStart"/>
-      <w:r>
-        <w:rPr>
-          <w:rFonts w:ascii="Arial" w:hAnsi="Arial" w:cs="Arial"/>
-        </w:rPr>
-        <w:t>ChatBot</w:t>
-      </w:r>
-      <w:proofErr w:type="spellEnd"/>
-      <w:r>
-        <w:rPr>
-          <w:rFonts w:ascii="Arial" w:hAnsi="Arial" w:cs="Arial"/>
-        </w:rPr>
-        <w:t>.</w:t>
-      </w:r>
-    </w:p>
-    <w:p>
-      <w:pPr>
-        <w:pStyle w:val="Corpodetexto"/>
-        <w:rPr>
-          <w:rFonts w:ascii="Arial" w:hAnsi="Arial" w:cs="Arial"/>
-        </w:rPr>
-      </w:pPr>
-      <w:r>
-        <w:rPr>
-          <w:rFonts w:ascii="Arial" w:hAnsi="Arial" w:cs="Arial"/>
-        </w:rPr>
-        <w:t>Qual o resultado esperado do projeto?</w:t>
-      </w:r>
-    </w:p>
-    <w:p>
-      <w:pPr>
-        <w:pStyle w:val="Corpodetexto"/>
-        <w:rPr>
-          <w:rFonts w:ascii="Arial" w:hAnsi="Arial" w:cs="Arial"/>
-        </w:rPr>
-      </w:pPr>
-      <w:r>
-        <w:rPr>
-          <w:rFonts w:ascii="Arial" w:hAnsi="Arial" w:cs="Arial"/>
-        </w:rPr>
-        <w:t>Qual o trabalho necessário para entregar o projeto?</w:t>
-      </w:r>
-    </w:p>
-    <w:p>
-      <w:pPr>
-        <w:pStyle w:val="Corpodetexto"/>
-        <w:rPr>
-          <w:rFonts w:ascii="Arial" w:hAnsi="Arial" w:cs="Arial"/>
-        </w:rPr>
-      </w:pPr>
-      <w:r>
-        <w:rPr>
-          <w:rFonts w:ascii="Arial" w:hAnsi="Arial" w:cs="Arial"/>
-        </w:rPr>
-        <w:t>Quais os critérios de validação das entregas?</w:t>
-      </w:r>
-    </w:p>
-    <w:p>
-      <w:pPr>
-        <w:pStyle w:val="Corpodetexto"/>
-        <w:rPr>
-          <w:rFonts w:ascii="Arial" w:hAnsi="Arial" w:cs="Arial"/>
-        </w:rPr>
-      </w:pPr>
-      <w:r>
-        <w:rPr>
-          <w:rFonts w:ascii="Arial" w:hAnsi="Arial" w:cs="Arial"/>
-        </w:rPr>
-        <w:t>Quais as regras para gerenciar o escopo do projeto?</w:t>
-      </w:r>
-    </w:p>
-    <w:p>
-      <w:pPr>
-        <w:pStyle w:val="Corpodetexto"/>
-      </w:pPr>
+        <w:t>Tem como resultado esperar bons resultados ao longo do seu tempo de uso!</w:t>
+      </w:r>
     </w:p>
     <w:p>
       <w:pPr>
@@ -408,6 +299,9 @@
     <w:p>
       <w:pPr>
         <w:pStyle w:val="Corpodetexto"/>
+        <w:rPr>
+          <w:u w:val="single"/>
+        </w:rPr>
       </w:pPr>
     </w:p>
     <w:p>
@@ -430,7 +324,13 @@
         <w:t>2.2.2 - EAP</w:t>
       </w:r>
     </w:p>
-    <w:p/>
+    <w:p>
+      <w:pPr>
+        <w:rPr>
+          <w:u w:val="single"/>
+        </w:rPr>
+      </w:pPr>
+    </w:p>
     <w:sectPr>
       <w:pgSz w:w="11906" w:h="16838"/>
       <w:pgMar w:top="1417" w:right="1701" w:bottom="1417" w:left="1701" w:header="708" w:footer="708" w:gutter="0"/>
@@ -1373,6 +1273,104 @@
       <w:rFonts w:cs="Times New Roman"/>
     </w:rPr>
   </w:style>
+  <w:style w:type="character" w:styleId="Refdecomentrio">
+    <w:name w:val="annotation reference"/>
+    <w:basedOn w:val="Fontepargpadro"/>
+    <w:uiPriority w:val="99"/>
+    <w:semiHidden/>
+    <w:unhideWhenUsed/>
+    <w:rsid w:val="00464F45"/>
+    <w:rPr>
+      <w:sz w:val="16"/>
+      <w:szCs w:val="16"/>
+    </w:rPr>
+  </w:style>
+  <w:style w:type="paragraph" w:styleId="Textodecomentrio">
+    <w:name w:val="annotation text"/>
+    <w:basedOn w:val="Normal"/>
+    <w:link w:val="TextodecomentrioChar"/>
+    <w:uiPriority w:val="99"/>
+    <w:semiHidden/>
+    <w:unhideWhenUsed/>
+    <w:rsid w:val="00464F45"/>
+    <w:pPr>
+      <w:spacing w:line="240" w:lineRule="auto"/>
+    </w:pPr>
+    <w:rPr>
+      <w:sz w:val="20"/>
+      <w:szCs w:val="20"/>
+    </w:rPr>
+  </w:style>
+  <w:style w:type="character" w:customStyle="1" w:styleId="TextodecomentrioChar">
+    <w:name w:val="Texto de comentário Char"/>
+    <w:basedOn w:val="Fontepargpadro"/>
+    <w:link w:val="Textodecomentrio"/>
+    <w:uiPriority w:val="99"/>
+    <w:semiHidden/>
+    <w:rsid w:val="00464F45"/>
+    <w:rPr>
+      <w:sz w:val="20"/>
+      <w:szCs w:val="20"/>
+    </w:rPr>
+  </w:style>
+  <w:style w:type="paragraph" w:styleId="Assuntodocomentrio">
+    <w:name w:val="annotation subject"/>
+    <w:basedOn w:val="Textodecomentrio"/>
+    <w:next w:val="Textodecomentrio"/>
+    <w:link w:val="AssuntodocomentrioChar"/>
+    <w:uiPriority w:val="99"/>
+    <w:semiHidden/>
+    <w:unhideWhenUsed/>
+    <w:rsid w:val="00464F45"/>
+    <w:rPr>
+      <w:b/>
+      <w:bCs/>
+    </w:rPr>
+  </w:style>
+  <w:style w:type="character" w:customStyle="1" w:styleId="AssuntodocomentrioChar">
+    <w:name w:val="Assunto do comentário Char"/>
+    <w:basedOn w:val="TextodecomentrioChar"/>
+    <w:link w:val="Assuntodocomentrio"/>
+    <w:uiPriority w:val="99"/>
+    <w:semiHidden/>
+    <w:rsid w:val="00464F45"/>
+    <w:rPr>
+      <w:b/>
+      <w:bCs/>
+      <w:sz w:val="20"/>
+      <w:szCs w:val="20"/>
+    </w:rPr>
+  </w:style>
+  <w:style w:type="paragraph" w:styleId="Textodebalo">
+    <w:name w:val="Balloon Text"/>
+    <w:basedOn w:val="Normal"/>
+    <w:link w:val="TextodebaloChar"/>
+    <w:uiPriority w:val="99"/>
+    <w:semiHidden/>
+    <w:unhideWhenUsed/>
+    <w:rsid w:val="00464F45"/>
+    <w:pPr>
+      <w:spacing w:after="0" w:line="240" w:lineRule="auto"/>
+    </w:pPr>
+    <w:rPr>
+      <w:rFonts w:ascii="Segoe UI" w:hAnsi="Segoe UI" w:cs="Segoe UI"/>
+      <w:sz w:val="18"/>
+      <w:szCs w:val="18"/>
+    </w:rPr>
+  </w:style>
+  <w:style w:type="character" w:customStyle="1" w:styleId="TextodebaloChar">
+    <w:name w:val="Texto de balão Char"/>
+    <w:basedOn w:val="Fontepargpadro"/>
+    <w:link w:val="Textodebalo"/>
+    <w:uiPriority w:val="99"/>
+    <w:semiHidden/>
+    <w:rsid w:val="00464F45"/>
+    <w:rPr>
+      <w:rFonts w:ascii="Segoe UI" w:hAnsi="Segoe UI" w:cs="Segoe UI"/>
+      <w:sz w:val="18"/>
+      <w:szCs w:val="18"/>
+    </w:rPr>
+  </w:style>
 </w:styles>
 </file>
 

</xml_diff>

<commit_message>
Primeira fase do escopo encerrada!
</commit_message>
<xml_diff>
--- a/Gerenciamento de Escopo do Projeto.docx
+++ b/Gerenciamento de Escopo do Projeto.docx
@@ -9,113 +9,614 @@
           <w:ilvl w:val="1"/>
           <w:numId w:val="2"/>
         </w:numPr>
-      </w:pPr>
-      <w:r>
+        <w:rPr>
+          <w:rFonts w:ascii="Arial" w:hAnsi="Arial" w:cs="Arial"/>
+        </w:rPr>
+      </w:pPr>
+      <w:r>
+        <w:rPr>
+          <w:rFonts w:ascii="Arial" w:hAnsi="Arial" w:cs="Arial"/>
+        </w:rPr>
         <w:t>2.2 – Gerenciamento do escopo</w:t>
       </w:r>
     </w:p>
     <w:p>
       <w:pPr>
         <w:pStyle w:val="Corpodetexto"/>
-      </w:pPr>
-      <w:r>
-        <w:t xml:space="preserve">  </w:t>
-      </w:r>
-    </w:p>
-    <w:p>
-      <w:pPr>
-        <w:pStyle w:val="Corpodetexto"/>
-        <w:rPr>
-          <w:rFonts w:ascii="Arial" w:hAnsi="Arial" w:cs="Arial"/>
-        </w:rPr>
-      </w:pPr>
-      <w:r>
-        <w:rPr>
-          <w:rFonts w:ascii="Arial" w:hAnsi="Arial" w:cs="Arial"/>
-        </w:rPr>
-        <w:t>Por que o projeto é importante?</w:t>
-      </w:r>
-    </w:p>
-    <w:p>
-      <w:pPr>
-        <w:pStyle w:val="Corpodetexto"/>
-        <w:rPr>
-          <w:rFonts w:ascii="Arial" w:hAnsi="Arial" w:cs="Arial"/>
-        </w:rPr>
-      </w:pPr>
-      <w:r>
-        <w:rPr>
-          <w:rFonts w:ascii="Arial" w:hAnsi="Arial" w:cs="Arial"/>
-        </w:rPr>
-        <w:t xml:space="preserve">Este projeto </w:t>
-      </w:r>
-      <w:r>
-        <w:rPr>
-          <w:rFonts w:ascii="Arial" w:hAnsi="Arial" w:cs="Arial"/>
-        </w:rPr>
-        <w:t>é importante para melhor atendimento dos clientes de forma padrão e rápida, assim trazendo melhor controle sobre os pedidos e automatização.</w:t>
-      </w:r>
-    </w:p>
-    <w:p>
-      <w:pPr>
-        <w:pStyle w:val="Corpodetexto"/>
-        <w:rPr>
-          <w:rFonts w:ascii="Arial" w:hAnsi="Arial" w:cs="Arial"/>
-        </w:rPr>
-      </w:pPr>
-      <w:r>
-        <w:rPr>
-          <w:rFonts w:ascii="Arial" w:hAnsi="Arial" w:cs="Arial"/>
-        </w:rPr>
-        <w:t>Este ChatBot se torna um cardápio e ao mesmo tempo mais rápido, assim conseguindo atender uma demanda grande com respostas diretamente prontas para cada situação.</w:t>
-      </w:r>
-    </w:p>
-    <w:p>
-      <w:pPr>
-        <w:pStyle w:val="Corpodetexto"/>
-        <w:rPr>
-          <w:rFonts w:ascii="Arial" w:hAnsi="Arial" w:cs="Arial"/>
-        </w:rPr>
-      </w:pPr>
-      <w:r>
-        <w:rPr>
-          <w:rFonts w:ascii="Arial" w:hAnsi="Arial" w:cs="Arial"/>
-        </w:rPr>
-        <w:t xml:space="preserve">Com isso o ChatBot pode resolver muitos problemas, sendo eles o atraso de respostas a uma grande demanda de pedidos. Pois muitas vezes um ser humano não é capaz de responder 50 pessoas de uma vez já o ChatBot consegue fazer isso e ainda </w:t>
+        <w:rPr>
+          <w:rFonts w:ascii="Arial" w:hAnsi="Arial" w:cs="Arial"/>
+        </w:rPr>
+      </w:pPr>
+    </w:p>
+    <w:p>
+      <w:pPr>
+        <w:pStyle w:val="Corpodetexto"/>
+        <w:rPr>
+          <w:rFonts w:ascii="Arial" w:hAnsi="Arial" w:cs="Arial"/>
+        </w:rPr>
+      </w:pPr>
+    </w:p>
+    <w:p>
+      <w:pPr>
+        <w:pStyle w:val="Ttulo3"/>
+        <w:rPr>
+          <w:rFonts w:ascii="Arial" w:hAnsi="Arial" w:cs="Arial"/>
+        </w:rPr>
+      </w:pPr>
+      <w:r>
+        <w:rPr>
+          <w:rFonts w:ascii="Arial" w:hAnsi="Arial" w:cs="Arial"/>
+        </w:rPr>
+        <w:t>2.2.1 Entradas</w:t>
+      </w:r>
+    </w:p>
+    <w:p>
+      <w:pPr>
+        <w:pStyle w:val="Corpodetexto"/>
+        <w:rPr>
+          <w:rFonts w:ascii="Arial" w:hAnsi="Arial" w:cs="Arial"/>
+        </w:rPr>
+      </w:pPr>
+    </w:p>
+    <w:p>
+      <w:pPr>
+        <w:pStyle w:val="Corpodetexto"/>
+        <w:ind w:firstLine="708"/>
+        <w:rPr>
+          <w:rFonts w:ascii="Arial" w:hAnsi="Arial" w:cs="Arial"/>
+          <w:b/>
+          <w:bCs/>
+          <w:sz w:val="20"/>
+          <w:szCs w:val="20"/>
+        </w:rPr>
+      </w:pPr>
+      <w:r>
+        <w:rPr>
+          <w:rFonts w:ascii="Arial" w:hAnsi="Arial" w:cs="Arial"/>
+          <w:b/>
+          <w:bCs/>
+          <w:sz w:val="20"/>
+          <w:szCs w:val="20"/>
+        </w:rPr>
+        <w:t>2.2.2.1 Termo de Abertura do Projeto</w:t>
+      </w:r>
+    </w:p>
+    <w:p>
+      <w:pPr>
+        <w:pStyle w:val="Corpodetexto"/>
+        <w:rPr>
+          <w:rFonts w:ascii="Arial" w:hAnsi="Arial" w:cs="Arial"/>
+          <w:sz w:val="24"/>
+          <w:szCs w:val="24"/>
+        </w:rPr>
+      </w:pPr>
+    </w:p>
+    <w:p>
+      <w:pPr>
+        <w:pStyle w:val="Corpodetexto"/>
+        <w:rPr>
+          <w:rFonts w:ascii="Arial" w:hAnsi="Arial" w:cs="Arial"/>
+        </w:rPr>
+      </w:pPr>
+      <w:r>
+        <w:rPr>
+          <w:rFonts w:ascii="Arial" w:hAnsi="Arial" w:cs="Arial"/>
+        </w:rPr>
+        <w:t>Este projeto é importante para melhor atendimento dos clientes de forma padrão e rápida, assim trazendo melhor controle sobre os pedidos e automatização.</w:t>
+      </w:r>
+    </w:p>
+    <w:p>
+      <w:pPr>
+        <w:pStyle w:val="Corpodetexto"/>
+        <w:rPr>
+          <w:rFonts w:ascii="Arial" w:hAnsi="Arial" w:cs="Arial"/>
+        </w:rPr>
+      </w:pPr>
+      <w:r>
+        <w:rPr>
+          <w:rFonts w:ascii="Arial" w:hAnsi="Arial" w:cs="Arial"/>
+        </w:rPr>
+        <w:t>Este ChatBot se torna um cardápio e ao mesmo tempo mais rápido, assim conseguindo atender uma demanda grande com respostas diretamente prontas para cada situação</w:t>
+      </w:r>
+      <w:r>
+        <w:rPr>
+          <w:rFonts w:ascii="Arial" w:hAnsi="Arial" w:cs="Arial"/>
+        </w:rPr>
+        <w:t xml:space="preserve"> e esse é o objetivo.</w:t>
+      </w:r>
+    </w:p>
+    <w:p>
+      <w:pPr>
+        <w:pStyle w:val="Corpodetexto"/>
+        <w:rPr>
+          <w:rFonts w:ascii="Arial" w:hAnsi="Arial" w:cs="Arial"/>
+        </w:rPr>
+      </w:pPr>
+      <w:r>
+        <w:rPr>
+          <w:rFonts w:ascii="Arial" w:hAnsi="Arial" w:cs="Arial"/>
+        </w:rPr>
+        <w:t xml:space="preserve">Com isso o </w:t>
+      </w:r>
+      <w:proofErr w:type="spellStart"/>
+      <w:r>
+        <w:rPr>
+          <w:rFonts w:ascii="Arial" w:hAnsi="Arial" w:cs="Arial"/>
+        </w:rPr>
+        <w:t>ChatBot</w:t>
+      </w:r>
+      <w:proofErr w:type="spellEnd"/>
+      <w:r>
+        <w:rPr>
+          <w:rFonts w:ascii="Arial" w:hAnsi="Arial" w:cs="Arial"/>
+        </w:rPr>
+        <w:t xml:space="preserve"> pode resolver muitos problemas, sendo eles o atraso de respostas a uma grande demanda de pedidos. Pois muitas vezes um ser humano não é capaz de responder 50 pessoas de uma vez já o </w:t>
+      </w:r>
+      <w:proofErr w:type="spellStart"/>
+      <w:r>
+        <w:rPr>
+          <w:rFonts w:ascii="Arial" w:hAnsi="Arial" w:cs="Arial"/>
+        </w:rPr>
+        <w:t>ChatBot</w:t>
+      </w:r>
+      <w:proofErr w:type="spellEnd"/>
+      <w:r>
+        <w:rPr>
+          <w:rFonts w:ascii="Arial" w:hAnsi="Arial" w:cs="Arial"/>
+        </w:rPr>
+        <w:t xml:space="preserve"> consegue fazer isso e ainda </w:t>
+      </w:r>
+      <w:r>
+        <w:rPr>
+          <w:rFonts w:ascii="Arial" w:hAnsi="Arial" w:cs="Arial"/>
+        </w:rPr>
+        <w:t>para</w:t>
+      </w:r>
+      <w:r>
+        <w:rPr>
+          <w:rFonts w:ascii="Arial" w:hAnsi="Arial" w:cs="Arial"/>
+        </w:rPr>
+        <w:t xml:space="preserve"> cada situação específica.</w:t>
+      </w:r>
+    </w:p>
+    <w:p>
+      <w:pPr>
+        <w:pStyle w:val="Corpodetexto"/>
+        <w:rPr>
+          <w:rFonts w:ascii="Arial" w:hAnsi="Arial" w:cs="Arial"/>
+        </w:rPr>
+      </w:pPr>
+      <w:r>
+        <w:rPr>
+          <w:rFonts w:ascii="Arial" w:hAnsi="Arial" w:cs="Arial"/>
+        </w:rPr>
+        <w:t xml:space="preserve">Desta forma trará muito benefícios ao cliente que irá alugar este </w:t>
+      </w:r>
+      <w:proofErr w:type="spellStart"/>
+      <w:r>
+        <w:rPr>
+          <w:rFonts w:ascii="Arial" w:hAnsi="Arial" w:cs="Arial"/>
+        </w:rPr>
+        <w:t>ChatBot</w:t>
+      </w:r>
+      <w:proofErr w:type="spellEnd"/>
+      <w:r>
+        <w:rPr>
+          <w:rFonts w:ascii="Arial" w:hAnsi="Arial" w:cs="Arial"/>
+        </w:rPr>
+        <w:t xml:space="preserve"> e eles são:</w:t>
+      </w:r>
+    </w:p>
+    <w:p>
+      <w:pPr>
+        <w:pStyle w:val="Corpodetexto"/>
+        <w:rPr>
+          <w:rFonts w:ascii="Arial" w:hAnsi="Arial" w:cs="Arial"/>
+        </w:rPr>
+      </w:pPr>
+      <w:r>
+        <w:rPr>
+          <w:rFonts w:ascii="Arial" w:hAnsi="Arial" w:cs="Arial"/>
+        </w:rPr>
+        <w:t>•</w:t>
+      </w:r>
+      <w:r>
+        <w:rPr>
+          <w:rFonts w:ascii="Arial" w:hAnsi="Arial" w:cs="Arial"/>
+        </w:rPr>
+        <w:tab/>
+        <w:t>Facilidade em anotar pedidos</w:t>
+      </w:r>
+    </w:p>
+    <w:p>
+      <w:pPr>
+        <w:pStyle w:val="Corpodetexto"/>
+        <w:rPr>
+          <w:rFonts w:ascii="Arial" w:hAnsi="Arial" w:cs="Arial"/>
+        </w:rPr>
+      </w:pPr>
+      <w:r>
+        <w:rPr>
+          <w:rFonts w:ascii="Arial" w:hAnsi="Arial" w:cs="Arial"/>
+        </w:rPr>
+        <w:t>•</w:t>
+      </w:r>
+      <w:r>
+        <w:rPr>
+          <w:rFonts w:ascii="Arial" w:hAnsi="Arial" w:cs="Arial"/>
+        </w:rPr>
+        <w:tab/>
+        <w:t>Maior demanda de pedidos respondidos</w:t>
+      </w:r>
+    </w:p>
+    <w:p>
+      <w:pPr>
+        <w:pStyle w:val="Corpodetexto"/>
+        <w:rPr>
+          <w:rFonts w:ascii="Arial" w:hAnsi="Arial" w:cs="Arial"/>
+        </w:rPr>
+      </w:pPr>
+      <w:r>
+        <w:rPr>
+          <w:rFonts w:ascii="Arial" w:hAnsi="Arial" w:cs="Arial"/>
+        </w:rPr>
+        <w:t>•</w:t>
+      </w:r>
+      <w:r>
+        <w:rPr>
+          <w:rFonts w:ascii="Arial" w:hAnsi="Arial" w:cs="Arial"/>
+        </w:rPr>
+        <w:tab/>
+        <w:t xml:space="preserve">Clientes satisfeitos com a rapidez </w:t>
+      </w:r>
+    </w:p>
+    <w:p>
+      <w:pPr>
+        <w:pStyle w:val="Corpodetexto"/>
+        <w:rPr>
+          <w:rFonts w:ascii="Arial" w:hAnsi="Arial" w:cs="Arial"/>
+        </w:rPr>
+      </w:pPr>
+      <w:r>
+        <w:rPr>
+          <w:rFonts w:ascii="Arial" w:hAnsi="Arial" w:cs="Arial"/>
+        </w:rPr>
+        <w:t>•</w:t>
+      </w:r>
+      <w:r>
+        <w:rPr>
+          <w:rFonts w:ascii="Arial" w:hAnsi="Arial" w:cs="Arial"/>
+        </w:rPr>
+        <w:tab/>
+        <w:t xml:space="preserve">Maior eficiência </w:t>
+      </w:r>
+    </w:p>
+    <w:p>
+      <w:pPr>
+        <w:pStyle w:val="Corpodetexto"/>
+        <w:rPr>
+          <w:rFonts w:ascii="Arial" w:hAnsi="Arial" w:cs="Arial"/>
+        </w:rPr>
+      </w:pPr>
+      <w:r>
+        <w:rPr>
+          <w:rFonts w:ascii="Arial" w:hAnsi="Arial" w:cs="Arial"/>
+        </w:rPr>
+        <w:t>•</w:t>
+      </w:r>
+      <w:r>
+        <w:rPr>
+          <w:rFonts w:ascii="Arial" w:hAnsi="Arial" w:cs="Arial"/>
+        </w:rPr>
+        <w:tab/>
+        <w:t xml:space="preserve">Variedades já especificadas de acordo com o andamento do pedido, exemplo: bebidas (coca cola, </w:t>
       </w:r>
       <w:proofErr w:type="gramStart"/>
       <w:r>
         <w:rPr>
           <w:rFonts w:ascii="Arial" w:hAnsi="Arial" w:cs="Arial"/>
         </w:rPr>
-        <w:t>pra</w:t>
+        <w:t>Fanta etc..</w:t>
       </w:r>
       <w:proofErr w:type="gramEnd"/>
       <w:r>
         <w:rPr>
           <w:rFonts w:ascii="Arial" w:hAnsi="Arial" w:cs="Arial"/>
         </w:rPr>
-        <w:t xml:space="preserve"> cada situação específica.</w:t>
-      </w:r>
-    </w:p>
-    <w:p>
-      <w:pPr>
-        <w:pStyle w:val="Corpodetexto"/>
-        <w:rPr>
-          <w:rFonts w:ascii="Arial" w:hAnsi="Arial" w:cs="Arial"/>
-        </w:rPr>
-      </w:pPr>
-      <w:r>
-        <w:rPr>
-          <w:rFonts w:ascii="Arial" w:hAnsi="Arial" w:cs="Arial"/>
-        </w:rPr>
-        <w:t>Desta forma trará muito benefícios ao cliente que irá alugar este ChatBot</w:t>
-      </w:r>
-      <w:r>
-        <w:rPr>
-          <w:rFonts w:ascii="Arial" w:hAnsi="Arial" w:cs="Arial"/>
-        </w:rPr>
-        <w:t xml:space="preserve"> e eles são:</w:t>
+        <w:t>).</w:t>
+      </w:r>
+    </w:p>
+    <w:p>
+      <w:pPr>
+        <w:pStyle w:val="Corpodetexto"/>
+        <w:rPr>
+          <w:rFonts w:ascii="Arial" w:hAnsi="Arial" w:cs="Arial"/>
+        </w:rPr>
+      </w:pPr>
+      <w:r>
+        <w:rPr>
+          <w:rFonts w:ascii="Arial" w:hAnsi="Arial" w:cs="Arial"/>
+        </w:rPr>
+        <w:t xml:space="preserve">Este projeto tem como meta atender a todos os clientes que precisarem alugar o serviço e que fiquem todos satisfeitos com a dinâmica do </w:t>
+      </w:r>
+      <w:proofErr w:type="spellStart"/>
+      <w:r>
+        <w:rPr>
+          <w:rFonts w:ascii="Arial" w:hAnsi="Arial" w:cs="Arial"/>
+        </w:rPr>
+        <w:t>ChatBot</w:t>
+      </w:r>
+      <w:proofErr w:type="spellEnd"/>
+      <w:r>
+        <w:rPr>
+          <w:rFonts w:ascii="Arial" w:hAnsi="Arial" w:cs="Arial"/>
+        </w:rPr>
+        <w:t>.</w:t>
+      </w:r>
+    </w:p>
+    <w:p>
+      <w:pPr>
+        <w:pStyle w:val="Corpodetexto"/>
+        <w:rPr>
+          <w:rFonts w:ascii="Arial" w:hAnsi="Arial" w:cs="Arial"/>
+        </w:rPr>
+      </w:pPr>
+      <w:r>
+        <w:rPr>
+          <w:rFonts w:ascii="Arial" w:hAnsi="Arial" w:cs="Arial"/>
+        </w:rPr>
+        <w:t>Tem como resultado esperar bons resultados ao longo do seu tempo de uso!</w:t>
+      </w:r>
+    </w:p>
+    <w:p>
+      <w:pPr>
+        <w:pStyle w:val="Corpodetexto"/>
+        <w:rPr>
+          <w:rFonts w:ascii="Arial" w:hAnsi="Arial" w:cs="Arial"/>
+          <w:sz w:val="20"/>
+          <w:szCs w:val="20"/>
+        </w:rPr>
+      </w:pPr>
+    </w:p>
+    <w:p>
+      <w:pPr>
+        <w:pStyle w:val="Corpodetexto"/>
+        <w:ind w:firstLine="708"/>
+        <w:rPr>
+          <w:rFonts w:ascii="Arial" w:hAnsi="Arial" w:cs="Arial"/>
+          <w:b/>
+          <w:bCs/>
+          <w:sz w:val="20"/>
+          <w:szCs w:val="20"/>
+        </w:rPr>
+      </w:pPr>
+      <w:r>
+        <w:rPr>
+          <w:rFonts w:ascii="Arial" w:hAnsi="Arial" w:cs="Arial"/>
+          <w:b/>
+          <w:bCs/>
+        </w:rPr>
+        <w:t xml:space="preserve">2.2.2.1 </w:t>
+      </w:r>
+      <w:r>
+        <w:rPr>
+          <w:rFonts w:ascii="Arial" w:hAnsi="Arial" w:cs="Arial"/>
+          <w:b/>
+          <w:bCs/>
+          <w:sz w:val="20"/>
+          <w:szCs w:val="20"/>
+        </w:rPr>
+        <w:t>Plano</w:t>
+      </w:r>
+      <w:r>
+        <w:rPr>
+          <w:rFonts w:ascii="Arial" w:hAnsi="Arial" w:cs="Arial"/>
+          <w:b/>
+          <w:bCs/>
+          <w:sz w:val="20"/>
+          <w:szCs w:val="20"/>
+        </w:rPr>
+        <w:t xml:space="preserve"> de gerenciamento da qualidade</w:t>
+      </w:r>
+    </w:p>
+    <w:p>
+      <w:pPr>
+        <w:pStyle w:val="Corpodetexto"/>
+        <w:ind w:firstLine="708"/>
+        <w:rPr>
+          <w:rFonts w:ascii="Arial" w:hAnsi="Arial" w:cs="Arial"/>
+          <w:b/>
+          <w:bCs/>
+          <w:sz w:val="20"/>
+          <w:szCs w:val="20"/>
+        </w:rPr>
+      </w:pPr>
+    </w:p>
+    <w:p>
+      <w:pPr>
+        <w:pStyle w:val="Corpodetexto"/>
+        <w:rPr>
+          <w:rFonts w:ascii="Arial" w:hAnsi="Arial" w:cs="Arial"/>
+        </w:rPr>
+      </w:pPr>
+      <w:r>
+        <w:rPr>
+          <w:rFonts w:ascii="Arial" w:hAnsi="Arial" w:cs="Arial"/>
+        </w:rPr>
+        <w:t xml:space="preserve">Neste plano devemos atender todos os </w:t>
+      </w:r>
+      <w:r>
+        <w:rPr>
+          <w:rFonts w:ascii="Arial" w:hAnsi="Arial" w:cs="Arial"/>
+        </w:rPr>
+        <w:t xml:space="preserve">requisitos ao cliente que tem foco melhor atendimento com o </w:t>
+      </w:r>
+      <w:proofErr w:type="spellStart"/>
+      <w:r>
+        <w:rPr>
+          <w:rFonts w:ascii="Arial" w:hAnsi="Arial" w:cs="Arial"/>
+        </w:rPr>
+        <w:t>ChatBot</w:t>
+      </w:r>
+      <w:proofErr w:type="spellEnd"/>
+      <w:r>
+        <w:rPr>
+          <w:rFonts w:ascii="Arial" w:hAnsi="Arial" w:cs="Arial"/>
+        </w:rPr>
+        <w:t>.</w:t>
+      </w:r>
+    </w:p>
+    <w:p>
+      <w:pPr>
+        <w:pStyle w:val="Corpodetexto"/>
+        <w:rPr>
+          <w:rFonts w:ascii="Arial" w:hAnsi="Arial" w:cs="Arial"/>
+        </w:rPr>
+      </w:pPr>
+      <w:r>
+        <w:rPr>
+          <w:rFonts w:ascii="Arial" w:hAnsi="Arial" w:cs="Arial"/>
+        </w:rPr>
+        <w:t>Alguns objetivos que devemos atingir para atender a qualidade que são, realizar o pedido com grande variedade de opções e condições.</w:t>
+      </w:r>
+    </w:p>
+    <w:p>
+      <w:pPr>
+        <w:pStyle w:val="Corpodetexto"/>
+        <w:rPr>
+          <w:rFonts w:ascii="Arial" w:hAnsi="Arial" w:cs="Arial"/>
+        </w:rPr>
+      </w:pPr>
+      <w:r>
+        <w:rPr>
+          <w:rFonts w:ascii="Arial" w:hAnsi="Arial" w:cs="Arial"/>
+        </w:rPr>
+        <w:t xml:space="preserve">Para atender essa qualidade tem como metodologia </w:t>
+      </w:r>
+      <w:r>
+        <w:rPr>
+          <w:rFonts w:ascii="Arial" w:hAnsi="Arial" w:cs="Arial"/>
+        </w:rPr>
+        <w:t>Scrum,</w:t>
+      </w:r>
+      <w:r>
+        <w:rPr>
+          <w:rFonts w:ascii="Arial" w:hAnsi="Arial" w:cs="Arial"/>
+        </w:rPr>
+        <w:t xml:space="preserve"> se foca em pequenos passos</w:t>
+      </w:r>
+      <w:r>
+        <w:rPr>
+          <w:rFonts w:ascii="Arial" w:hAnsi="Arial" w:cs="Arial"/>
+        </w:rPr>
+        <w:t>,</w:t>
+      </w:r>
+      <w:r>
+        <w:rPr>
+          <w:rFonts w:ascii="Arial" w:hAnsi="Arial" w:cs="Arial"/>
+        </w:rPr>
+        <w:t xml:space="preserve"> dividindo o projeto em pequenas etapas</w:t>
+      </w:r>
+      <w:r>
+        <w:rPr>
+          <w:rFonts w:ascii="Arial" w:hAnsi="Arial" w:cs="Arial"/>
+        </w:rPr>
+        <w:t>, que podem durar até 4 semanas (essas etapas são chamadas de sprints).</w:t>
+      </w:r>
+    </w:p>
+    <w:p>
+      <w:pPr>
+        <w:pStyle w:val="Corpodetexto"/>
+        <w:rPr>
+          <w:rFonts w:ascii="Arial" w:hAnsi="Arial" w:cs="Arial"/>
+        </w:rPr>
+      </w:pPr>
+      <w:r>
+        <w:rPr>
+          <w:rFonts w:ascii="Arial" w:hAnsi="Arial" w:cs="Arial"/>
+        </w:rPr>
+        <w:lastRenderedPageBreak/>
+        <w:t xml:space="preserve">PMBOK </w:t>
+      </w:r>
+      <w:r>
+        <w:rPr>
+          <w:rFonts w:ascii="Arial" w:hAnsi="Arial" w:cs="Arial"/>
+        </w:rPr>
+        <w:t>também está sendo usado que é um guia de melhora práticas para gestão do projeto.</w:t>
+      </w:r>
+    </w:p>
+    <w:p>
+      <w:pPr>
+        <w:pStyle w:val="Corpodetexto"/>
+        <w:rPr>
+          <w:rFonts w:ascii="Arial" w:hAnsi="Arial" w:cs="Arial"/>
+        </w:rPr>
+      </w:pPr>
+    </w:p>
+    <w:p>
+      <w:pPr>
+        <w:pStyle w:val="Corpodetexto"/>
+        <w:ind w:firstLine="708"/>
+        <w:rPr>
+          <w:rFonts w:ascii="Arial" w:hAnsi="Arial" w:cs="Arial"/>
+          <w:b/>
+          <w:bCs/>
+          <w:sz w:val="18"/>
+          <w:szCs w:val="18"/>
+          <w:u w:val="single"/>
+        </w:rPr>
+      </w:pPr>
+      <w:r>
+        <w:rPr>
+          <w:rFonts w:ascii="Arial" w:hAnsi="Arial" w:cs="Arial"/>
+          <w:b/>
+          <w:bCs/>
+          <w:sz w:val="20"/>
+          <w:szCs w:val="20"/>
+        </w:rPr>
+        <w:t>2.2.2.</w:t>
+      </w:r>
+      <w:r>
+        <w:rPr>
+          <w:rFonts w:ascii="Arial" w:hAnsi="Arial" w:cs="Arial"/>
+          <w:b/>
+          <w:bCs/>
+          <w:sz w:val="20"/>
+          <w:szCs w:val="20"/>
+        </w:rPr>
+        <w:t>2</w:t>
+      </w:r>
+      <w:r>
+        <w:rPr>
+          <w:rFonts w:ascii="Arial" w:hAnsi="Arial" w:cs="Arial"/>
+          <w:b/>
+          <w:bCs/>
+          <w:sz w:val="20"/>
+          <w:szCs w:val="20"/>
+        </w:rPr>
+        <w:t xml:space="preserve"> Descrito do ciclo de vida do projeto</w:t>
+      </w:r>
+    </w:p>
+    <w:p>
+      <w:pPr>
+        <w:pStyle w:val="Corpodetexto"/>
+        <w:rPr>
+          <w:rFonts w:ascii="Arial" w:hAnsi="Arial" w:cs="Arial"/>
+        </w:rPr>
+      </w:pPr>
+    </w:p>
+    <w:p>
+      <w:pPr>
+        <w:pStyle w:val="Corpodetexto"/>
+        <w:rPr>
+          <w:rFonts w:ascii="Arial" w:hAnsi="Arial" w:cs="Arial"/>
+        </w:rPr>
+      </w:pPr>
+      <w:r>
+        <w:rPr>
+          <w:rFonts w:ascii="Arial" w:hAnsi="Arial" w:cs="Arial"/>
+        </w:rPr>
+        <w:t>Temos como ciclo de vida do projeto:</w:t>
       </w:r>
     </w:p>
     <w:p>
@@ -123,7 +624,7 @@
         <w:pStyle w:val="Corpodetexto"/>
         <w:numPr>
           <w:ilvl w:val="0"/>
-          <w:numId w:val="3"/>
+          <w:numId w:val="5"/>
         </w:numPr>
         <w:rPr>
           <w:rFonts w:ascii="Arial" w:hAnsi="Arial" w:cs="Arial"/>
@@ -133,7 +634,7 @@
         <w:rPr>
           <w:rFonts w:ascii="Arial" w:hAnsi="Arial" w:cs="Arial"/>
         </w:rPr>
-        <w:t>Facilidade em anotar pedidos</w:t>
+        <w:t>Definição das atividades do projeto</w:t>
       </w:r>
     </w:p>
     <w:p>
@@ -141,7 +642,7 @@
         <w:pStyle w:val="Corpodetexto"/>
         <w:numPr>
           <w:ilvl w:val="0"/>
-          <w:numId w:val="3"/>
+          <w:numId w:val="5"/>
         </w:numPr>
         <w:rPr>
           <w:rFonts w:ascii="Arial" w:hAnsi="Arial" w:cs="Arial"/>
@@ -151,7 +652,7 @@
         <w:rPr>
           <w:rFonts w:ascii="Arial" w:hAnsi="Arial" w:cs="Arial"/>
         </w:rPr>
-        <w:t>Maior demanda de pedidos respondidos</w:t>
+        <w:t>Determinar a duração de cada atividade a ser realizada pelos desenvolvedores.</w:t>
       </w:r>
     </w:p>
     <w:p>
@@ -159,7 +660,7 @@
         <w:pStyle w:val="Corpodetexto"/>
         <w:numPr>
           <w:ilvl w:val="0"/>
-          <w:numId w:val="3"/>
+          <w:numId w:val="5"/>
         </w:numPr>
         <w:rPr>
           <w:rFonts w:ascii="Arial" w:hAnsi="Arial" w:cs="Arial"/>
@@ -169,7 +670,7 @@
         <w:rPr>
           <w:rFonts w:ascii="Arial" w:hAnsi="Arial" w:cs="Arial"/>
         </w:rPr>
-        <w:t xml:space="preserve">Clientes satisfeitos com a rapidez </w:t>
+        <w:t>Identificação da sequência lógica de cada atividade</w:t>
       </w:r>
     </w:p>
     <w:p>
@@ -177,7 +678,7 @@
         <w:pStyle w:val="Corpodetexto"/>
         <w:numPr>
           <w:ilvl w:val="0"/>
-          <w:numId w:val="3"/>
+          <w:numId w:val="5"/>
         </w:numPr>
         <w:rPr>
           <w:rFonts w:ascii="Arial" w:hAnsi="Arial" w:cs="Arial"/>
@@ -187,7 +688,7 @@
         <w:rPr>
           <w:rFonts w:ascii="Arial" w:hAnsi="Arial" w:cs="Arial"/>
         </w:rPr>
-        <w:t xml:space="preserve">Maior eficiência </w:t>
+        <w:t>Determinar o tipo e a quantidade de recursos necessários</w:t>
       </w:r>
     </w:p>
     <w:p>
@@ -195,7 +696,7 @@
         <w:pStyle w:val="Corpodetexto"/>
         <w:numPr>
           <w:ilvl w:val="0"/>
-          <w:numId w:val="3"/>
+          <w:numId w:val="5"/>
         </w:numPr>
         <w:rPr>
           <w:rFonts w:ascii="Arial" w:hAnsi="Arial" w:cs="Arial"/>
@@ -205,101 +706,341 @@
         <w:rPr>
           <w:rFonts w:ascii="Arial" w:hAnsi="Arial" w:cs="Arial"/>
         </w:rPr>
-        <w:t xml:space="preserve">Variedades já especificadas de acordo com o andamento do </w:t>
-      </w:r>
-      <w:r>
-        <w:rPr>
-          <w:rFonts w:ascii="Arial" w:hAnsi="Arial" w:cs="Arial"/>
-        </w:rPr>
-        <w:t>pedido, exemplo</w:t>
-      </w:r>
-      <w:r>
-        <w:rPr>
-          <w:rFonts w:ascii="Arial" w:hAnsi="Arial" w:cs="Arial"/>
-        </w:rPr>
-        <w:t xml:space="preserve">: </w:t>
-      </w:r>
-      <w:r>
-        <w:rPr>
-          <w:rFonts w:ascii="Arial" w:hAnsi="Arial" w:cs="Arial"/>
-        </w:rPr>
-        <w:t>bebidas (</w:t>
-      </w:r>
-      <w:r>
-        <w:rPr>
-          <w:rFonts w:ascii="Arial" w:hAnsi="Arial" w:cs="Arial"/>
-        </w:rPr>
-        <w:t xml:space="preserve">coca cola, </w:t>
-      </w:r>
-      <w:proofErr w:type="gramStart"/>
-      <w:r>
-        <w:rPr>
-          <w:rFonts w:ascii="Arial" w:hAnsi="Arial" w:cs="Arial"/>
-        </w:rPr>
-        <w:t>Fanta</w:t>
-      </w:r>
-      <w:r>
-        <w:rPr>
-          <w:rFonts w:ascii="Arial" w:hAnsi="Arial" w:cs="Arial"/>
-        </w:rPr>
-        <w:t xml:space="preserve"> etc..</w:t>
-      </w:r>
-      <w:proofErr w:type="gramEnd"/>
-      <w:r>
-        <w:rPr>
-          <w:rFonts w:ascii="Arial" w:hAnsi="Arial" w:cs="Arial"/>
-        </w:rPr>
-        <w:t>).</w:t>
-      </w:r>
-    </w:p>
-    <w:p>
-      <w:pPr>
-        <w:pStyle w:val="Corpodetexto"/>
-        <w:rPr>
-          <w:rFonts w:ascii="Arial" w:hAnsi="Arial" w:cs="Arial"/>
-        </w:rPr>
-      </w:pPr>
-      <w:r>
-        <w:rPr>
-          <w:rFonts w:ascii="Arial" w:hAnsi="Arial" w:cs="Arial"/>
-        </w:rPr>
-        <w:t>Este projeto tem como meta atender a todos os clientes que precisarem alugar o serviço e que fiquem todos satisfeitos com a dinâmica do ChatBot.</w:t>
-      </w:r>
-    </w:p>
-    <w:p>
-      <w:pPr>
-        <w:pStyle w:val="Corpodetexto"/>
-        <w:rPr>
-          <w:rFonts w:ascii="Arial" w:hAnsi="Arial" w:cs="Arial"/>
-        </w:rPr>
-      </w:pPr>
-      <w:r>
-        <w:rPr>
-          <w:rFonts w:ascii="Arial" w:hAnsi="Arial" w:cs="Arial"/>
-        </w:rPr>
-        <w:t>Tem como resultado esperar bons resultados ao longo do seu tempo de uso!</w:t>
-      </w:r>
+        <w:t>Determinar o custo</w:t>
+      </w:r>
+    </w:p>
+    <w:p>
+      <w:pPr>
+        <w:pStyle w:val="Corpodetexto"/>
+        <w:numPr>
+          <w:ilvl w:val="0"/>
+          <w:numId w:val="5"/>
+        </w:numPr>
+        <w:rPr>
+          <w:rFonts w:ascii="Arial" w:hAnsi="Arial" w:cs="Arial"/>
+        </w:rPr>
+      </w:pPr>
+      <w:r>
+        <w:rPr>
+          <w:rFonts w:ascii="Arial" w:hAnsi="Arial" w:cs="Arial"/>
+        </w:rPr>
+        <w:t>Montar a rede do projeto</w:t>
+      </w:r>
+    </w:p>
+    <w:p>
+      <w:pPr>
+        <w:pStyle w:val="Corpodetexto"/>
+        <w:numPr>
+          <w:ilvl w:val="0"/>
+          <w:numId w:val="5"/>
+        </w:numPr>
+        <w:rPr>
+          <w:rFonts w:ascii="Arial" w:hAnsi="Arial" w:cs="Arial"/>
+        </w:rPr>
+      </w:pPr>
+      <w:r>
+        <w:rPr>
+          <w:rFonts w:ascii="Arial" w:hAnsi="Arial" w:cs="Arial"/>
+        </w:rPr>
+        <w:t>Estruturar o diagrama de decisões do projeto</w:t>
+      </w:r>
+    </w:p>
+    <w:p>
+      <w:pPr>
+        <w:pStyle w:val="Corpodetexto"/>
+        <w:numPr>
+          <w:ilvl w:val="0"/>
+          <w:numId w:val="5"/>
+        </w:numPr>
+        <w:rPr>
+          <w:rFonts w:ascii="Arial" w:hAnsi="Arial" w:cs="Arial"/>
+        </w:rPr>
+      </w:pPr>
+      <w:r>
+        <w:rPr>
+          <w:rFonts w:ascii="Arial" w:hAnsi="Arial" w:cs="Arial"/>
+        </w:rPr>
+        <w:t>Criar modelos de entidades do banco de dados</w:t>
+      </w:r>
+    </w:p>
+    <w:p>
+      <w:pPr>
+        <w:pStyle w:val="Corpodetexto"/>
+        <w:numPr>
+          <w:ilvl w:val="0"/>
+          <w:numId w:val="5"/>
+        </w:numPr>
+        <w:rPr>
+          <w:rFonts w:ascii="Arial" w:hAnsi="Arial" w:cs="Arial"/>
+        </w:rPr>
+      </w:pPr>
+      <w:r>
+        <w:rPr>
+          <w:rFonts w:ascii="Arial" w:hAnsi="Arial" w:cs="Arial"/>
+        </w:rPr>
+        <w:t>Criar um fluxo de pedidos</w:t>
+      </w:r>
+    </w:p>
+    <w:p>
+      <w:pPr>
+        <w:pStyle w:val="Corpodetexto"/>
+        <w:numPr>
+          <w:ilvl w:val="0"/>
+          <w:numId w:val="5"/>
+        </w:numPr>
+        <w:rPr>
+          <w:rFonts w:ascii="Arial" w:hAnsi="Arial" w:cs="Arial"/>
+        </w:rPr>
+      </w:pPr>
+      <w:r>
+        <w:rPr>
+          <w:rFonts w:ascii="Arial" w:hAnsi="Arial" w:cs="Arial"/>
+        </w:rPr>
+        <w:t>Criar fluxo de informações do estabelecimento</w:t>
+      </w:r>
+    </w:p>
+    <w:p>
+      <w:pPr>
+        <w:pStyle w:val="Corpodetexto"/>
+        <w:numPr>
+          <w:ilvl w:val="0"/>
+          <w:numId w:val="5"/>
+        </w:numPr>
+        <w:rPr>
+          <w:rFonts w:ascii="Arial" w:hAnsi="Arial" w:cs="Arial"/>
+        </w:rPr>
+      </w:pPr>
+      <w:r>
+        <w:rPr>
+          <w:rFonts w:ascii="Arial" w:hAnsi="Arial" w:cs="Arial"/>
+        </w:rPr>
+        <w:t>Criar fluxo de comentários</w:t>
+      </w:r>
+    </w:p>
+    <w:p>
+      <w:pPr>
+        <w:pStyle w:val="Corpodetexto"/>
+        <w:numPr>
+          <w:ilvl w:val="0"/>
+          <w:numId w:val="5"/>
+        </w:numPr>
+        <w:rPr>
+          <w:rFonts w:ascii="Arial" w:hAnsi="Arial" w:cs="Arial"/>
+        </w:rPr>
+      </w:pPr>
+      <w:r>
+        <w:rPr>
+          <w:rFonts w:ascii="Arial" w:hAnsi="Arial" w:cs="Arial"/>
+        </w:rPr>
+        <w:t>Criar toda finalização do atendimento</w:t>
+      </w:r>
+    </w:p>
+    <w:p>
+      <w:pPr>
+        <w:pStyle w:val="Corpodetexto"/>
+        <w:numPr>
+          <w:ilvl w:val="0"/>
+          <w:numId w:val="5"/>
+        </w:numPr>
+        <w:rPr>
+          <w:rFonts w:ascii="Arial" w:hAnsi="Arial" w:cs="Arial"/>
+        </w:rPr>
+      </w:pPr>
+      <w:r>
+        <w:rPr>
+          <w:rFonts w:ascii="Arial" w:hAnsi="Arial" w:cs="Arial"/>
+        </w:rPr>
+        <w:t>Escrever testes</w:t>
+      </w:r>
+    </w:p>
+    <w:p>
+      <w:pPr>
+        <w:pStyle w:val="Corpodetexto"/>
+        <w:numPr>
+          <w:ilvl w:val="0"/>
+          <w:numId w:val="5"/>
+        </w:numPr>
+        <w:rPr>
+          <w:rFonts w:ascii="Arial" w:hAnsi="Arial" w:cs="Arial"/>
+        </w:rPr>
+      </w:pPr>
+    </w:p>
+    <w:p>
+      <w:pPr>
+        <w:pStyle w:val="Corpodetexto"/>
+        <w:ind w:firstLine="708"/>
+        <w:rPr>
+          <w:rFonts w:ascii="Arial" w:hAnsi="Arial" w:cs="Arial"/>
+          <w:b/>
+          <w:bCs/>
+          <w:sz w:val="20"/>
+          <w:szCs w:val="20"/>
+          <w:u w:val="single"/>
+        </w:rPr>
+      </w:pPr>
+      <w:r>
+        <w:rPr>
+          <w:rFonts w:ascii="Arial" w:hAnsi="Arial" w:cs="Arial"/>
+          <w:b/>
+          <w:bCs/>
+          <w:sz w:val="20"/>
+          <w:szCs w:val="20"/>
+          <w:u w:val="single"/>
+        </w:rPr>
+        <w:t>2.2.2.</w:t>
+      </w:r>
+      <w:r>
+        <w:rPr>
+          <w:rFonts w:ascii="Arial" w:hAnsi="Arial" w:cs="Arial"/>
+          <w:b/>
+          <w:bCs/>
+          <w:sz w:val="20"/>
+          <w:szCs w:val="20"/>
+          <w:u w:val="single"/>
+        </w:rPr>
+        <w:t>3</w:t>
+      </w:r>
+      <w:r>
+        <w:rPr>
+          <w:rFonts w:ascii="Arial" w:hAnsi="Arial" w:cs="Arial"/>
+          <w:b/>
+          <w:bCs/>
+          <w:sz w:val="20"/>
+          <w:szCs w:val="20"/>
+          <w:u w:val="single"/>
+        </w:rPr>
+        <w:t xml:space="preserve"> Abordagem de desenvolvimento</w:t>
+      </w:r>
+    </w:p>
+    <w:p>
+      <w:pPr>
+        <w:pStyle w:val="Corpodetexto"/>
+        <w:rPr>
+          <w:rFonts w:ascii="Arial" w:hAnsi="Arial" w:cs="Arial"/>
+        </w:rPr>
+      </w:pPr>
+      <w:r>
+        <w:rPr>
+          <w:rFonts w:ascii="Arial" w:hAnsi="Arial" w:cs="Arial"/>
+        </w:rPr>
+        <w:t xml:space="preserve"> </w:t>
+      </w:r>
+    </w:p>
+    <w:p>
+      <w:pPr>
+        <w:pStyle w:val="Corpodetexto"/>
+        <w:rPr>
+          <w:rFonts w:ascii="Arial" w:hAnsi="Arial" w:cs="Arial"/>
+        </w:rPr>
+      </w:pPr>
+      <w:r>
+        <w:rPr>
+          <w:rFonts w:ascii="Arial" w:hAnsi="Arial" w:cs="Arial"/>
+        </w:rPr>
+        <w:t>Será usada um desenvolvimento ágil, n</w:t>
+      </w:r>
+      <w:r>
+        <w:rPr>
+          <w:rFonts w:ascii="Arial" w:hAnsi="Arial" w:cs="Arial"/>
+        </w:rPr>
+        <w:t xml:space="preserve">o ciclo incremental são definidos intervalos de 2 a 4 </w:t>
+      </w:r>
+      <w:r>
+        <w:rPr>
+          <w:rFonts w:ascii="Arial" w:hAnsi="Arial" w:cs="Arial"/>
+        </w:rPr>
+        <w:t>semanas, para</w:t>
+      </w:r>
+      <w:r>
+        <w:rPr>
+          <w:rFonts w:ascii="Arial" w:hAnsi="Arial" w:cs="Arial"/>
+        </w:rPr>
+        <w:t xml:space="preserve"> planejar, definir, criar, testar e liberar as entregas. A partir de cada ciclo há uma validação de entrega, na qual é caracterizado o ciclo iterativo.</w:t>
+      </w:r>
+    </w:p>
+    <w:p>
+      <w:pPr>
+        <w:pStyle w:val="Corpodetexto"/>
+        <w:rPr>
+          <w:rFonts w:ascii="Arial" w:hAnsi="Arial" w:cs="Arial"/>
+        </w:rPr>
+      </w:pPr>
+      <w:r>
+        <w:rPr>
+          <w:rFonts w:ascii="Arial" w:hAnsi="Arial" w:cs="Arial"/>
+        </w:rPr>
+        <w:t>A cada entrega há revisões e retrospectivas que garantem aprimoramento contínuo, seguindo necessidades de mercado e as exigências do cliente.</w:t>
+      </w:r>
+    </w:p>
+    <w:p>
+      <w:pPr>
+        <w:pStyle w:val="Corpodetexto"/>
+        <w:rPr>
+          <w:rFonts w:ascii="Arial" w:hAnsi="Arial" w:cs="Arial"/>
+        </w:rPr>
+      </w:pPr>
+    </w:p>
+    <w:p>
+      <w:pPr>
+        <w:pStyle w:val="Corpodetexto"/>
+        <w:rPr>
+          <w:rFonts w:ascii="Arial" w:hAnsi="Arial" w:cs="Arial"/>
+        </w:rPr>
+      </w:pPr>
+    </w:p>
+    <w:p>
+      <w:pPr>
+        <w:pStyle w:val="Corpodetexto"/>
+        <w:rPr>
+          <w:rFonts w:ascii="Arial" w:hAnsi="Arial" w:cs="Arial"/>
+        </w:rPr>
+      </w:pPr>
+    </w:p>
+    <w:p>
+      <w:pPr>
+        <w:pStyle w:val="Corpodetexto"/>
+        <w:rPr>
+          <w:rFonts w:ascii="Arial" w:hAnsi="Arial" w:cs="Arial"/>
+          <w:b/>
+          <w:bCs/>
+          <w:sz w:val="24"/>
+          <w:szCs w:val="24"/>
+        </w:rPr>
+      </w:pPr>
     </w:p>
     <w:p>
       <w:pPr>
         <w:pStyle w:val="Ttulo3"/>
         <w:rPr>
-          <w:rFonts w:eastAsia="Noto Sans CJK SC" w:cs="Lohit Devanagari"/>
+          <w:rFonts w:ascii="Arial" w:eastAsia="Noto Sans CJK SC" w:hAnsi="Arial" w:cs="Arial"/>
         </w:rPr>
       </w:pPr>
       <w:bookmarkStart w:id="0" w:name="__RefHeading___Toc671_3418941532"/>
       <w:bookmarkEnd w:id="0"/>
       <w:r>
         <w:rPr>
-          <w:rFonts w:eastAsia="Noto Sans CJK SC" w:cs="Lohit Devanagari"/>
-        </w:rPr>
-        <w:t>2.2.1 – Levantamento de requisitos</w:t>
-      </w:r>
-    </w:p>
-    <w:p>
-      <w:pPr>
-        <w:pStyle w:val="Corpodetexto"/>
-        <w:rPr>
+          <w:rFonts w:ascii="Arial" w:eastAsia="Noto Sans CJK SC" w:hAnsi="Arial" w:cs="Arial"/>
+        </w:rPr>
+        <w:t>2.2.</w:t>
+      </w:r>
+      <w:r>
+        <w:rPr>
+          <w:rFonts w:ascii="Arial" w:eastAsia="Noto Sans CJK SC" w:hAnsi="Arial" w:cs="Arial"/>
+        </w:rPr>
+        <w:t>2</w:t>
+      </w:r>
+      <w:r>
+        <w:rPr>
+          <w:rFonts w:ascii="Arial" w:eastAsia="Noto Sans CJK SC" w:hAnsi="Arial" w:cs="Arial"/>
+        </w:rPr>
+        <w:t xml:space="preserve"> – Levantamento de requisitos</w:t>
+      </w:r>
+    </w:p>
+    <w:p>
+      <w:pPr>
+        <w:pStyle w:val="Corpodetexto"/>
+        <w:rPr>
+          <w:rFonts w:ascii="Arial" w:hAnsi="Arial" w:cs="Arial"/>
           <w:u w:val="single"/>
         </w:rPr>
       </w:pPr>
@@ -307,15 +1048,21 @@
     <w:p>
       <w:pPr>
         <w:pStyle w:val="Corpodetexto"/>
-      </w:pPr>
-    </w:p>
-    <w:p>
-      <w:pPr>
-        <w:pStyle w:val="Corpodetexto"/>
-      </w:pPr>
-      <w:r>
-        <w:rPr>
-          <w:rFonts w:ascii="Liberation Sans" w:eastAsia="Noto Sans CJK SC" w:hAnsi="Liberation Sans" w:cs="Lohit Devanagari"/>
+        <w:rPr>
+          <w:rFonts w:ascii="Arial" w:hAnsi="Arial" w:cs="Arial"/>
+        </w:rPr>
+      </w:pPr>
+    </w:p>
+    <w:p>
+      <w:pPr>
+        <w:pStyle w:val="Corpodetexto"/>
+        <w:rPr>
+          <w:rFonts w:ascii="Arial" w:hAnsi="Arial" w:cs="Arial"/>
+        </w:rPr>
+      </w:pPr>
+      <w:r>
+        <w:rPr>
+          <w:rFonts w:ascii="Arial" w:eastAsia="Noto Sans CJK SC" w:hAnsi="Arial" w:cs="Arial"/>
           <w:b/>
           <w:bCs/>
           <w:sz w:val="28"/>
@@ -327,6 +1074,7 @@
     <w:p>
       <w:pPr>
         <w:rPr>
+          <w:rFonts w:ascii="Arial" w:hAnsi="Arial" w:cs="Arial"/>
           <w:u w:val="single"/>
         </w:rPr>
       </w:pPr>
@@ -466,6 +1214,232 @@
     </w:lvl>
   </w:abstractNum>
   <w:abstractNum w:abstractNumId="1" w15:restartNumberingAfterBreak="0">
+    <w:nsid w:val="0C7D3DB8"/>
+    <w:multiLevelType w:val="hybridMultilevel"/>
+    <w:tmpl w:val="B48E467A"/>
+    <w:lvl w:ilvl="0" w:tplc="04160001">
+      <w:start w:val="1"/>
+      <w:numFmt w:val="bullet"/>
+      <w:lvlText w:val=""/>
+      <w:lvlJc w:val="left"/>
+      <w:pPr>
+        <w:ind w:left="1425" w:hanging="360"/>
+      </w:pPr>
+      <w:rPr>
+        <w:rFonts w:ascii="Symbol" w:hAnsi="Symbol" w:hint="default"/>
+      </w:rPr>
+    </w:lvl>
+    <w:lvl w:ilvl="1" w:tplc="04160003" w:tentative="1">
+      <w:start w:val="1"/>
+      <w:numFmt w:val="bullet"/>
+      <w:lvlText w:val="o"/>
+      <w:lvlJc w:val="left"/>
+      <w:pPr>
+        <w:ind w:left="2145" w:hanging="360"/>
+      </w:pPr>
+      <w:rPr>
+        <w:rFonts w:ascii="Courier New" w:hAnsi="Courier New" w:cs="Courier New" w:hint="default"/>
+      </w:rPr>
+    </w:lvl>
+    <w:lvl w:ilvl="2" w:tplc="04160005" w:tentative="1">
+      <w:start w:val="1"/>
+      <w:numFmt w:val="bullet"/>
+      <w:lvlText w:val=""/>
+      <w:lvlJc w:val="left"/>
+      <w:pPr>
+        <w:ind w:left="2865" w:hanging="360"/>
+      </w:pPr>
+      <w:rPr>
+        <w:rFonts w:ascii="Wingdings" w:hAnsi="Wingdings" w:hint="default"/>
+      </w:rPr>
+    </w:lvl>
+    <w:lvl w:ilvl="3" w:tplc="04160001" w:tentative="1">
+      <w:start w:val="1"/>
+      <w:numFmt w:val="bullet"/>
+      <w:lvlText w:val=""/>
+      <w:lvlJc w:val="left"/>
+      <w:pPr>
+        <w:ind w:left="3585" w:hanging="360"/>
+      </w:pPr>
+      <w:rPr>
+        <w:rFonts w:ascii="Symbol" w:hAnsi="Symbol" w:hint="default"/>
+      </w:rPr>
+    </w:lvl>
+    <w:lvl w:ilvl="4" w:tplc="04160003" w:tentative="1">
+      <w:start w:val="1"/>
+      <w:numFmt w:val="bullet"/>
+      <w:lvlText w:val="o"/>
+      <w:lvlJc w:val="left"/>
+      <w:pPr>
+        <w:ind w:left="4305" w:hanging="360"/>
+      </w:pPr>
+      <w:rPr>
+        <w:rFonts w:ascii="Courier New" w:hAnsi="Courier New" w:cs="Courier New" w:hint="default"/>
+      </w:rPr>
+    </w:lvl>
+    <w:lvl w:ilvl="5" w:tplc="04160005" w:tentative="1">
+      <w:start w:val="1"/>
+      <w:numFmt w:val="bullet"/>
+      <w:lvlText w:val=""/>
+      <w:lvlJc w:val="left"/>
+      <w:pPr>
+        <w:ind w:left="5025" w:hanging="360"/>
+      </w:pPr>
+      <w:rPr>
+        <w:rFonts w:ascii="Wingdings" w:hAnsi="Wingdings" w:hint="default"/>
+      </w:rPr>
+    </w:lvl>
+    <w:lvl w:ilvl="6" w:tplc="04160001" w:tentative="1">
+      <w:start w:val="1"/>
+      <w:numFmt w:val="bullet"/>
+      <w:lvlText w:val=""/>
+      <w:lvlJc w:val="left"/>
+      <w:pPr>
+        <w:ind w:left="5745" w:hanging="360"/>
+      </w:pPr>
+      <w:rPr>
+        <w:rFonts w:ascii="Symbol" w:hAnsi="Symbol" w:hint="default"/>
+      </w:rPr>
+    </w:lvl>
+    <w:lvl w:ilvl="7" w:tplc="04160003" w:tentative="1">
+      <w:start w:val="1"/>
+      <w:numFmt w:val="bullet"/>
+      <w:lvlText w:val="o"/>
+      <w:lvlJc w:val="left"/>
+      <w:pPr>
+        <w:ind w:left="6465" w:hanging="360"/>
+      </w:pPr>
+      <w:rPr>
+        <w:rFonts w:ascii="Courier New" w:hAnsi="Courier New" w:cs="Courier New" w:hint="default"/>
+      </w:rPr>
+    </w:lvl>
+    <w:lvl w:ilvl="8" w:tplc="04160005" w:tentative="1">
+      <w:start w:val="1"/>
+      <w:numFmt w:val="bullet"/>
+      <w:lvlText w:val=""/>
+      <w:lvlJc w:val="left"/>
+      <w:pPr>
+        <w:ind w:left="7185" w:hanging="360"/>
+      </w:pPr>
+      <w:rPr>
+        <w:rFonts w:ascii="Wingdings" w:hAnsi="Wingdings" w:hint="default"/>
+      </w:rPr>
+    </w:lvl>
+  </w:abstractNum>
+  <w:abstractNum w:abstractNumId="2" w15:restartNumberingAfterBreak="0">
+    <w:nsid w:val="18B91B1D"/>
+    <w:multiLevelType w:val="hybridMultilevel"/>
+    <w:tmpl w:val="ADF03EB8"/>
+    <w:lvl w:ilvl="0" w:tplc="04160001">
+      <w:start w:val="1"/>
+      <w:numFmt w:val="bullet"/>
+      <w:lvlText w:val=""/>
+      <w:lvlJc w:val="left"/>
+      <w:pPr>
+        <w:ind w:left="720" w:hanging="360"/>
+      </w:pPr>
+      <w:rPr>
+        <w:rFonts w:ascii="Symbol" w:hAnsi="Symbol" w:hint="default"/>
+      </w:rPr>
+    </w:lvl>
+    <w:lvl w:ilvl="1" w:tplc="04160003" w:tentative="1">
+      <w:start w:val="1"/>
+      <w:numFmt w:val="bullet"/>
+      <w:lvlText w:val="o"/>
+      <w:lvlJc w:val="left"/>
+      <w:pPr>
+        <w:ind w:left="1440" w:hanging="360"/>
+      </w:pPr>
+      <w:rPr>
+        <w:rFonts w:ascii="Courier New" w:hAnsi="Courier New" w:cs="Courier New" w:hint="default"/>
+      </w:rPr>
+    </w:lvl>
+    <w:lvl w:ilvl="2" w:tplc="04160005" w:tentative="1">
+      <w:start w:val="1"/>
+      <w:numFmt w:val="bullet"/>
+      <w:lvlText w:val=""/>
+      <w:lvlJc w:val="left"/>
+      <w:pPr>
+        <w:ind w:left="2160" w:hanging="360"/>
+      </w:pPr>
+      <w:rPr>
+        <w:rFonts w:ascii="Wingdings" w:hAnsi="Wingdings" w:hint="default"/>
+      </w:rPr>
+    </w:lvl>
+    <w:lvl w:ilvl="3" w:tplc="04160001" w:tentative="1">
+      <w:start w:val="1"/>
+      <w:numFmt w:val="bullet"/>
+      <w:lvlText w:val=""/>
+      <w:lvlJc w:val="left"/>
+      <w:pPr>
+        <w:ind w:left="2880" w:hanging="360"/>
+      </w:pPr>
+      <w:rPr>
+        <w:rFonts w:ascii="Symbol" w:hAnsi="Symbol" w:hint="default"/>
+      </w:rPr>
+    </w:lvl>
+    <w:lvl w:ilvl="4" w:tplc="04160003" w:tentative="1">
+      <w:start w:val="1"/>
+      <w:numFmt w:val="bullet"/>
+      <w:lvlText w:val="o"/>
+      <w:lvlJc w:val="left"/>
+      <w:pPr>
+        <w:ind w:left="3600" w:hanging="360"/>
+      </w:pPr>
+      <w:rPr>
+        <w:rFonts w:ascii="Courier New" w:hAnsi="Courier New" w:cs="Courier New" w:hint="default"/>
+      </w:rPr>
+    </w:lvl>
+    <w:lvl w:ilvl="5" w:tplc="04160005" w:tentative="1">
+      <w:start w:val="1"/>
+      <w:numFmt w:val="bullet"/>
+      <w:lvlText w:val=""/>
+      <w:lvlJc w:val="left"/>
+      <w:pPr>
+        <w:ind w:left="4320" w:hanging="360"/>
+      </w:pPr>
+      <w:rPr>
+        <w:rFonts w:ascii="Wingdings" w:hAnsi="Wingdings" w:hint="default"/>
+      </w:rPr>
+    </w:lvl>
+    <w:lvl w:ilvl="6" w:tplc="04160001" w:tentative="1">
+      <w:start w:val="1"/>
+      <w:numFmt w:val="bullet"/>
+      <w:lvlText w:val=""/>
+      <w:lvlJc w:val="left"/>
+      <w:pPr>
+        <w:ind w:left="5040" w:hanging="360"/>
+      </w:pPr>
+      <w:rPr>
+        <w:rFonts w:ascii="Symbol" w:hAnsi="Symbol" w:hint="default"/>
+      </w:rPr>
+    </w:lvl>
+    <w:lvl w:ilvl="7" w:tplc="04160003" w:tentative="1">
+      <w:start w:val="1"/>
+      <w:numFmt w:val="bullet"/>
+      <w:lvlText w:val="o"/>
+      <w:lvlJc w:val="left"/>
+      <w:pPr>
+        <w:ind w:left="5760" w:hanging="360"/>
+      </w:pPr>
+      <w:rPr>
+        <w:rFonts w:ascii="Courier New" w:hAnsi="Courier New" w:cs="Courier New" w:hint="default"/>
+      </w:rPr>
+    </w:lvl>
+    <w:lvl w:ilvl="8" w:tplc="04160005" w:tentative="1">
+      <w:start w:val="1"/>
+      <w:numFmt w:val="bullet"/>
+      <w:lvlText w:val=""/>
+      <w:lvlJc w:val="left"/>
+      <w:pPr>
+        <w:ind w:left="6480" w:hanging="360"/>
+      </w:pPr>
+      <w:rPr>
+        <w:rFonts w:ascii="Wingdings" w:hAnsi="Wingdings" w:hint="default"/>
+      </w:rPr>
+    </w:lvl>
+  </w:abstractNum>
+  <w:abstractNum w:abstractNumId="3" w15:restartNumberingAfterBreak="0">
     <w:nsid w:val="26AA6ED3"/>
     <w:multiLevelType w:val="hybridMultilevel"/>
     <w:tmpl w:val="BD2827D6"/>
@@ -578,7 +1552,7 @@
       </w:rPr>
     </w:lvl>
   </w:abstractNum>
-  <w:abstractNum w:abstractNumId="2" w15:restartNumberingAfterBreak="0">
+  <w:abstractNum w:abstractNumId="4" w15:restartNumberingAfterBreak="0">
     <w:nsid w:val="4B583DA9"/>
     <w:multiLevelType w:val="multilevel"/>
     <w:tmpl w:val="6FC417E6"/>
@@ -704,12 +1678,18 @@
     </w:lvl>
   </w:abstractNum>
   <w:num w:numId="1">
-    <w:abstractNumId w:val="2"/>
+    <w:abstractNumId w:val="4"/>
   </w:num>
   <w:num w:numId="2">
     <w:abstractNumId w:val="0"/>
   </w:num>
   <w:num w:numId="3">
+    <w:abstractNumId w:val="3"/>
+  </w:num>
+  <w:num w:numId="4">
+    <w:abstractNumId w:val="2"/>
+  </w:num>
+  <w:num w:numId="5">
     <w:abstractNumId w:val="1"/>
   </w:num>
 </w:numbering>

</xml_diff>

<commit_message>
Levantamento de requisitos do projeto
</commit_message>
<xml_diff>
--- a/Gerenciamento de Escopo do Projeto.docx
+++ b/Gerenciamento de Escopo do Projeto.docx
@@ -164,19 +164,7 @@
         <w:rPr>
           <w:rFonts w:ascii="Arial" w:hAnsi="Arial" w:cs="Arial"/>
         </w:rPr>
-        <w:t xml:space="preserve"> consegue fazer isso e ainda </w:t>
-      </w:r>
-      <w:r>
-        <w:rPr>
-          <w:rFonts w:ascii="Arial" w:hAnsi="Arial" w:cs="Arial"/>
-        </w:rPr>
-        <w:t>para</w:t>
-      </w:r>
-      <w:r>
-        <w:rPr>
-          <w:rFonts w:ascii="Arial" w:hAnsi="Arial" w:cs="Arial"/>
-        </w:rPr>
-        <w:t xml:space="preserve"> cada situação específica.</w:t>
+        <w:t xml:space="preserve"> consegue fazer isso e ainda para cada situação específica.</w:t>
       </w:r>
     </w:p>
     <w:p>
@@ -406,17 +394,7 @@
           <w:sz w:val="20"/>
           <w:szCs w:val="20"/>
         </w:rPr>
-        <w:t>Plano</w:t>
-      </w:r>
-      <w:r>
-        <w:rPr>
-          <w:rFonts w:ascii="Arial" w:hAnsi="Arial" w:cs="Arial"/>
-          <w:b/>
-          <w:bCs/>
-          <w:sz w:val="20"/>
-          <w:szCs w:val="20"/>
-        </w:rPr>
-        <w:t xml:space="preserve"> de gerenciamento da qualidade</w:t>
+        <w:t>Plano de gerenciamento da qualidade</w:t>
       </w:r>
     </w:p>
     <w:p>
@@ -574,27 +552,7 @@
           <w:sz w:val="20"/>
           <w:szCs w:val="20"/>
         </w:rPr>
-        <w:t>2.2.2.</w:t>
-      </w:r>
-      <w:r>
-        <w:rPr>
-          <w:rFonts w:ascii="Arial" w:hAnsi="Arial" w:cs="Arial"/>
-          <w:b/>
-          <w:bCs/>
-          <w:sz w:val="20"/>
-          <w:szCs w:val="20"/>
-        </w:rPr>
-        <w:t>2</w:t>
-      </w:r>
-      <w:r>
-        <w:rPr>
-          <w:rFonts w:ascii="Arial" w:hAnsi="Arial" w:cs="Arial"/>
-          <w:b/>
-          <w:bCs/>
-          <w:sz w:val="20"/>
-          <w:szCs w:val="20"/>
-        </w:rPr>
-        <w:t xml:space="preserve"> Descrito do ciclo de vida do projeto</w:t>
+        <w:t>2.2.2.2 Descrito do ciclo de vida do projeto</w:t>
       </w:r>
     </w:p>
     <w:p>
@@ -856,10 +814,7 @@
     <w:p>
       <w:pPr>
         <w:pStyle w:val="Corpodetexto"/>
-        <w:numPr>
-          <w:ilvl w:val="0"/>
-          <w:numId w:val="5"/>
-        </w:numPr>
+        <w:ind w:left="1425"/>
         <w:rPr>
           <w:rFonts w:ascii="Arial" w:hAnsi="Arial" w:cs="Arial"/>
         </w:rPr>
@@ -887,29 +842,7 @@
           <w:szCs w:val="20"/>
           <w:u w:val="single"/>
         </w:rPr>
-        <w:t>2.2.2.</w:t>
-      </w:r>
-      <w:r>
-        <w:rPr>
-          <w:rFonts w:ascii="Arial" w:hAnsi="Arial" w:cs="Arial"/>
-          <w:b/>
-          <w:bCs/>
-          <w:sz w:val="20"/>
-          <w:szCs w:val="20"/>
-          <w:u w:val="single"/>
-        </w:rPr>
-        <w:t>3</w:t>
-      </w:r>
-      <w:r>
-        <w:rPr>
-          <w:rFonts w:ascii="Arial" w:hAnsi="Arial" w:cs="Arial"/>
-          <w:b/>
-          <w:bCs/>
-          <w:sz w:val="20"/>
-          <w:szCs w:val="20"/>
-          <w:u w:val="single"/>
-        </w:rPr>
-        <w:t xml:space="preserve"> Abordagem de desenvolvimento</w:t>
+        <w:t>2.2.2.3 Abordagem de desenvolvimento</w:t>
       </w:r>
     </w:p>
     <w:p>
@@ -943,19 +876,7 @@
         <w:rPr>
           <w:rFonts w:ascii="Arial" w:hAnsi="Arial" w:cs="Arial"/>
         </w:rPr>
-        <w:t xml:space="preserve">o ciclo incremental são definidos intervalos de 2 a 4 </w:t>
-      </w:r>
-      <w:r>
-        <w:rPr>
-          <w:rFonts w:ascii="Arial" w:hAnsi="Arial" w:cs="Arial"/>
-        </w:rPr>
-        <w:t>semanas, para</w:t>
-      </w:r>
-      <w:r>
-        <w:rPr>
-          <w:rFonts w:ascii="Arial" w:hAnsi="Arial" w:cs="Arial"/>
-        </w:rPr>
-        <w:t xml:space="preserve"> planejar, definir, criar, testar e liberar as entregas. A partir de cada ciclo há uma validação de entrega, na qual é caracterizado o ciclo iterativo.</w:t>
+        <w:t>o ciclo incremental são definidos intervalos de 2 a 4 semanas, para planejar, definir, criar, testar e liberar as entregas. A partir de cada ciclo há uma validação de entrega, na qual é caracterizado o ciclo iterativo.</w:t>
       </w:r>
     </w:p>
     <w:p>
@@ -971,6 +892,14 @@
         </w:rPr>
         <w:t>A cada entrega há revisões e retrospectivas que garantem aprimoramento contínuo, seguindo necessidades de mercado e as exigências do cliente.</w:t>
       </w:r>
+    </w:p>
+    <w:p>
+      <w:pPr>
+        <w:pStyle w:val="Corpodetexto"/>
+        <w:rPr>
+          <w:rFonts w:ascii="Arial" w:hAnsi="Arial" w:cs="Arial"/>
+        </w:rPr>
+      </w:pPr>
     </w:p>
     <w:p>
       <w:pPr>
@@ -1021,6 +950,7 @@
         <w:rPr>
           <w:rFonts w:ascii="Arial" w:eastAsia="Noto Sans CJK SC" w:hAnsi="Arial" w:cs="Arial"/>
         </w:rPr>
+        <w:lastRenderedPageBreak/>
         <w:t>2.2.</w:t>
       </w:r>
       <w:r>
@@ -1034,6 +964,151 @@
           <w:rFonts w:ascii="Arial" w:eastAsia="Noto Sans CJK SC" w:hAnsi="Arial" w:cs="Arial"/>
         </w:rPr>
         <w:t xml:space="preserve"> – Levantamento de requisitos</w:t>
+      </w:r>
+    </w:p>
+    <w:p>
+      <w:pPr>
+        <w:pStyle w:val="Corpodetexto"/>
+      </w:pPr>
+    </w:p>
+    <w:p>
+      <w:pPr>
+        <w:pStyle w:val="Corpodetexto"/>
+        <w:jc w:val="both"/>
+        <w:rPr>
+          <w:rFonts w:ascii="Arial" w:hAnsi="Arial" w:cs="Arial"/>
+        </w:rPr>
+      </w:pPr>
+      <w:r>
+        <w:rPr>
+          <w:rFonts w:ascii="Arial" w:hAnsi="Arial" w:cs="Arial"/>
+        </w:rPr>
+        <w:t xml:space="preserve">Para melhor levantamento dos requisitos foi usado </w:t>
+      </w:r>
+      <w:r>
+        <w:rPr>
+          <w:rFonts w:ascii="Arial" w:hAnsi="Arial" w:cs="Arial"/>
+        </w:rPr>
+        <w:t xml:space="preserve">JAD (Joint </w:t>
+      </w:r>
+      <w:proofErr w:type="spellStart"/>
+      <w:r>
+        <w:rPr>
+          <w:rFonts w:ascii="Arial" w:hAnsi="Arial" w:cs="Arial"/>
+        </w:rPr>
+        <w:t>Application</w:t>
+      </w:r>
+      <w:proofErr w:type="spellEnd"/>
+      <w:r>
+        <w:rPr>
+          <w:rFonts w:ascii="Arial" w:hAnsi="Arial" w:cs="Arial"/>
+        </w:rPr>
+        <w:t xml:space="preserve"> Design</w:t>
+      </w:r>
+      <w:r>
+        <w:rPr>
+          <w:rFonts w:ascii="Arial" w:hAnsi="Arial" w:cs="Arial"/>
+        </w:rPr>
+        <w:t>) uma técnica</w:t>
+      </w:r>
+      <w:r>
+        <w:rPr>
+          <w:rFonts w:ascii="Arial" w:hAnsi="Arial" w:cs="Arial"/>
+        </w:rPr>
+        <w:t xml:space="preserve"> que tem como ponto principal a cooperação de toda a equipe envolvida com a solução a ser criada. São feitas reuniões com os clientes na qual são definidos os requisitos tendo o ponto de vista de todos os envolvidos, desde o usuário final ou seu representante, quanto analistas, arquitetos, diretores etc.</w:t>
+      </w:r>
+    </w:p>
+    <w:p>
+      <w:pPr>
+        <w:pStyle w:val="Corpodetexto"/>
+        <w:jc w:val="both"/>
+        <w:rPr>
+          <w:rFonts w:ascii="Arial" w:hAnsi="Arial" w:cs="Arial"/>
+        </w:rPr>
+      </w:pPr>
+      <w:r>
+        <w:rPr>
+          <w:rFonts w:ascii="Arial" w:hAnsi="Arial" w:cs="Arial"/>
+        </w:rPr>
+        <w:t>Assim foi definido os requisitos funcionais e não funcionais:</w:t>
+      </w:r>
+    </w:p>
+    <w:p>
+      <w:pPr>
+        <w:pStyle w:val="Corpodetexto"/>
+        <w:jc w:val="both"/>
+        <w:rPr>
+          <w:rFonts w:ascii="Arial" w:hAnsi="Arial" w:cs="Arial"/>
+          <w:u w:val="single"/>
+        </w:rPr>
+      </w:pPr>
+    </w:p>
+    <w:p>
+      <w:pPr>
+        <w:pStyle w:val="Corpodetexto"/>
+        <w:jc w:val="both"/>
+        <w:rPr>
+          <w:rFonts w:ascii="Arial" w:hAnsi="Arial" w:cs="Arial"/>
+        </w:rPr>
+      </w:pPr>
+      <w:r>
+        <w:rPr>
+          <w:rFonts w:ascii="Arial" w:hAnsi="Arial" w:cs="Arial"/>
+        </w:rPr>
+        <w:t>Requisitos Funcionais:</w:t>
+      </w:r>
+      <w:r>
+        <w:rPr>
+          <w:rFonts w:ascii="Arial" w:hAnsi="Arial" w:cs="Arial"/>
+        </w:rPr>
+        <w:t xml:space="preserve"> </w:t>
+      </w:r>
+      <w:r>
+        <w:rPr>
+          <w:rFonts w:ascii="Arial" w:hAnsi="Arial" w:cs="Arial"/>
+        </w:rPr>
+        <w:t>O sistema deve permitir o cliente a realizar o pedido,</w:t>
+      </w:r>
+      <w:r>
+        <w:rPr>
+          <w:rFonts w:ascii="Arial" w:hAnsi="Arial" w:cs="Arial"/>
+        </w:rPr>
+        <w:t xml:space="preserve"> permitir obter informações do estabelecimento, permitir elogios ou críticas, escolha das opções</w:t>
+      </w:r>
+      <w:r>
+        <w:rPr>
+          <w:rFonts w:ascii="Arial" w:hAnsi="Arial" w:cs="Arial"/>
+        </w:rPr>
+        <w:t xml:space="preserve"> e dinamismo com o </w:t>
+      </w:r>
+      <w:proofErr w:type="spellStart"/>
+      <w:r>
+        <w:rPr>
+          <w:rFonts w:ascii="Arial" w:hAnsi="Arial" w:cs="Arial"/>
+        </w:rPr>
+        <w:t>ChatBot</w:t>
+      </w:r>
+      <w:proofErr w:type="spellEnd"/>
+      <w:r>
+        <w:rPr>
+          <w:rFonts w:ascii="Arial" w:hAnsi="Arial" w:cs="Arial"/>
+        </w:rPr>
+        <w:t>.</w:t>
+      </w:r>
+    </w:p>
+    <w:p>
+      <w:pPr>
+        <w:pStyle w:val="Corpodetexto"/>
+        <w:jc w:val="both"/>
+        <w:rPr>
+          <w:rFonts w:ascii="Arial" w:hAnsi="Arial" w:cs="Arial"/>
+        </w:rPr>
+      </w:pPr>
+      <w:r>
+        <w:rPr>
+          <w:rFonts w:ascii="Arial" w:hAnsi="Arial" w:cs="Arial"/>
+        </w:rPr>
+        <w:t>Requisitos não funcionais: O tempo da resposta do chat deve ser de 2 segundos, padrão de uso e facilidade pois é simples e fácil de usar.</w:t>
       </w:r>
     </w:p>
     <w:p>

</xml_diff>

<commit_message>
Adicionado requisitos Funcionais e não Funcionais
</commit_message>
<xml_diff>
--- a/Gerenciamento de Escopo do Projeto.docx
+++ b/Gerenciamento de Escopo do Projeto.docx
@@ -983,13 +983,7 @@
         <w:rPr>
           <w:rFonts w:ascii="Arial" w:hAnsi="Arial" w:cs="Arial"/>
         </w:rPr>
-        <w:t xml:space="preserve">Para melhor levantamento dos requisitos foi usado </w:t>
-      </w:r>
-      <w:r>
-        <w:rPr>
-          <w:rFonts w:ascii="Arial" w:hAnsi="Arial" w:cs="Arial"/>
-        </w:rPr>
-        <w:t xml:space="preserve">JAD (Joint </w:t>
+        <w:t xml:space="preserve">Para melhor levantamento dos requisitos foi usado JAD (Joint </w:t>
       </w:r>
       <w:proofErr w:type="spellStart"/>
       <w:r>
@@ -1049,56 +1043,39 @@
         <w:jc w:val="both"/>
         <w:rPr>
           <w:rFonts w:ascii="Arial" w:hAnsi="Arial" w:cs="Arial"/>
-        </w:rPr>
-      </w:pPr>
-      <w:r>
-        <w:rPr>
-          <w:rFonts w:ascii="Arial" w:hAnsi="Arial" w:cs="Arial"/>
+          <w:b/>
+          <w:bCs/>
+        </w:rPr>
+      </w:pPr>
+      <w:r>
+        <w:rPr>
+          <w:rFonts w:ascii="Arial" w:hAnsi="Arial" w:cs="Arial"/>
+          <w:b/>
+          <w:bCs/>
         </w:rPr>
         <w:t>Requisitos Funcionais:</w:t>
       </w:r>
       <w:r>
         <w:rPr>
           <w:rFonts w:ascii="Arial" w:hAnsi="Arial" w:cs="Arial"/>
+          <w:b/>
+          <w:bCs/>
         </w:rPr>
         <w:t xml:space="preserve"> </w:t>
       </w:r>
       <w:r>
         <w:rPr>
           <w:rFonts w:ascii="Arial" w:hAnsi="Arial" w:cs="Arial"/>
-        </w:rPr>
-        <w:t>O sistema deve permitir o cliente a realizar o pedido,</w:t>
-      </w:r>
-      <w:r>
-        <w:rPr>
-          <w:rFonts w:ascii="Arial" w:hAnsi="Arial" w:cs="Arial"/>
-        </w:rPr>
-        <w:t xml:space="preserve"> permitir obter informações do estabelecimento, permitir elogios ou críticas, escolha das opções</w:t>
-      </w:r>
-      <w:r>
-        <w:rPr>
-          <w:rFonts w:ascii="Arial" w:hAnsi="Arial" w:cs="Arial"/>
-        </w:rPr>
-        <w:t xml:space="preserve"> e dinamismo com o </w:t>
-      </w:r>
-      <w:proofErr w:type="spellStart"/>
-      <w:r>
-        <w:rPr>
-          <w:rFonts w:ascii="Arial" w:hAnsi="Arial" w:cs="Arial"/>
-        </w:rPr>
-        <w:t>ChatBot</w:t>
-      </w:r>
-      <w:proofErr w:type="spellEnd"/>
-      <w:r>
-        <w:rPr>
-          <w:rFonts w:ascii="Arial" w:hAnsi="Arial" w:cs="Arial"/>
-        </w:rPr>
-        <w:t>.</w:t>
-      </w:r>
-    </w:p>
-    <w:p>
-      <w:pPr>
-        <w:pStyle w:val="Corpodetexto"/>
+          <w:b/>
+          <w:bCs/>
+        </w:rPr>
+        <w:t xml:space="preserve"> </w:t>
+      </w:r>
+    </w:p>
+    <w:p>
+      <w:pPr>
+        <w:pStyle w:val="Corpodetexto"/>
+        <w:ind w:firstLine="708"/>
         <w:jc w:val="both"/>
         <w:rPr>
           <w:rFonts w:ascii="Arial" w:hAnsi="Arial" w:cs="Arial"/>
@@ -1108,7 +1085,105 @@
         <w:rPr>
           <w:rFonts w:ascii="Arial" w:hAnsi="Arial" w:cs="Arial"/>
         </w:rPr>
-        <w:t>Requisitos não funcionais: O tempo da resposta do chat deve ser de 2 segundos, padrão de uso e facilidade pois é simples e fácil de usar.</w:t>
+        <w:t xml:space="preserve"> • Validar opções de respostas</w:t>
+      </w:r>
+    </w:p>
+    <w:p>
+      <w:pPr>
+        <w:pStyle w:val="Corpodetexto"/>
+        <w:jc w:val="both"/>
+        <w:rPr>
+          <w:rFonts w:ascii="Arial" w:hAnsi="Arial" w:cs="Arial"/>
+          <w:b/>
+          <w:bCs/>
+          <w:u w:val="single"/>
+        </w:rPr>
+      </w:pPr>
+      <w:r>
+        <w:rPr>
+          <w:rFonts w:ascii="Arial" w:hAnsi="Arial" w:cs="Arial"/>
+          <w:b/>
+          <w:bCs/>
+        </w:rPr>
+        <w:t xml:space="preserve">Requisitos não funcionais: </w:t>
+      </w:r>
+      <w:r>
+        <w:rPr>
+          <w:rFonts w:ascii="Arial" w:hAnsi="Arial" w:cs="Arial"/>
+          <w:b/>
+          <w:bCs/>
+        </w:rPr>
+        <w:t xml:space="preserve">   </w:t>
+      </w:r>
+    </w:p>
+    <w:p>
+      <w:pPr>
+        <w:pStyle w:val="Corpodetexto"/>
+        <w:ind w:firstLine="708"/>
+        <w:jc w:val="both"/>
+        <w:rPr>
+          <w:rFonts w:ascii="Arial" w:hAnsi="Arial" w:cs="Arial"/>
+        </w:rPr>
+      </w:pPr>
+      <w:r>
+        <w:rPr>
+          <w:rFonts w:ascii="Arial" w:hAnsi="Arial" w:cs="Arial"/>
+        </w:rPr>
+        <w:t>• Resposta em até 5 segundos para o usuário</w:t>
+      </w:r>
+    </w:p>
+    <w:p>
+      <w:pPr>
+        <w:pStyle w:val="Corpodetexto"/>
+        <w:jc w:val="both"/>
+        <w:rPr>
+          <w:rFonts w:ascii="Arial" w:hAnsi="Arial" w:cs="Arial"/>
+        </w:rPr>
+      </w:pPr>
+      <w:r>
+        <w:rPr>
+          <w:rFonts w:ascii="Arial" w:hAnsi="Arial" w:cs="Arial"/>
+        </w:rPr>
+        <w:t xml:space="preserve">    </w:t>
+      </w:r>
+      <w:r>
+        <w:rPr>
+          <w:rFonts w:ascii="Arial" w:hAnsi="Arial" w:cs="Arial"/>
+        </w:rPr>
+        <w:tab/>
+      </w:r>
+      <w:r>
+        <w:rPr>
+          <w:rFonts w:ascii="Arial" w:hAnsi="Arial" w:cs="Arial"/>
+        </w:rPr>
+        <w:t>• Opções enumeradas</w:t>
+      </w:r>
+    </w:p>
+    <w:p>
+      <w:pPr>
+        <w:pStyle w:val="Corpodetexto"/>
+        <w:jc w:val="both"/>
+        <w:rPr>
+          <w:rFonts w:ascii="Arial" w:hAnsi="Arial" w:cs="Arial"/>
+        </w:rPr>
+      </w:pPr>
+      <w:r>
+        <w:rPr>
+          <w:rFonts w:ascii="Arial" w:hAnsi="Arial" w:cs="Arial"/>
+        </w:rPr>
+        <w:t xml:space="preserve">   </w:t>
+      </w:r>
+      <w:r>
+        <w:rPr>
+          <w:rFonts w:ascii="Arial" w:hAnsi="Arial" w:cs="Arial"/>
+        </w:rPr>
+        <w:tab/>
+      </w:r>
+      <w:r>
+        <w:rPr>
+          <w:rFonts w:ascii="Arial" w:hAnsi="Arial" w:cs="Arial"/>
+        </w:rPr>
+        <w:t xml:space="preserve"> • Responder usuários de qualquer plataforma</w:t>
       </w:r>
     </w:p>
     <w:p>

</xml_diff>